<commit_message>
added lab 14, finished hw13
</commit_message>
<xml_diff>
--- a/Lab 13 - CPUE Standardization, model-based/HW13.docx
+++ b/Lab 13 - CPUE Standardization, model-based/HW13.docx
@@ -15,51 +15,7 @@
           <w:b/>
           <w:sz w:val="32"/>
         </w:rPr>
-        <w:t>FISH 458/558 - Fish Population Dynamics</w:t>
-      </w:r>
-    </w:p>
-    <w:p>
-      <w:pPr>
-        <w:spacing w:after="0"/>
-        <w:rPr>
-          <w:b/>
-          <w:sz w:val="28"/>
-        </w:rPr>
-      </w:pPr>
-      <w:r>
-        <w:rPr>
-          <w:b/>
-          <w:sz w:val="28"/>
-        </w:rPr>
-        <w:t>LAB ASSIGNMENT #</w:t>
-      </w:r>
-      <w:r>
-        <w:rPr>
-          <w:b/>
-          <w:sz w:val="28"/>
-        </w:rPr>
-        <w:t>13</w:t>
-      </w:r>
-      <w:r>
-        <w:rPr>
-          <w:b/>
-          <w:sz w:val="28"/>
-        </w:rPr>
-        <w:t xml:space="preserve"> (</w:t>
-      </w:r>
-      <w:r>
-        <w:rPr>
-          <w:b/>
-          <w:sz w:val="28"/>
-        </w:rPr>
-        <w:t>CPUE model-based standardization</w:t>
-      </w:r>
-      <w:r>
-        <w:rPr>
-          <w:b/>
-          <w:sz w:val="28"/>
-        </w:rPr>
-        <w:t>)</w:t>
+        <w:t>Carter Adamson – Fish 558 Lab 13 HW</w:t>
       </w:r>
     </w:p>
     <w:p>
@@ -75,42 +31,7 @@
           <w:i/>
           <w:sz w:val="24"/>
         </w:rPr>
-        <w:t>Complete and r</w:t>
-      </w:r>
-      <w:r>
-        <w:rPr>
-          <w:i/>
-          <w:sz w:val="24"/>
-        </w:rPr>
-        <w:t xml:space="preserve">eturn your assignment (via </w:t>
-      </w:r>
-      <w:r>
-        <w:rPr>
-          <w:i/>
-          <w:sz w:val="24"/>
-        </w:rPr>
-        <w:t>Canvas</w:t>
-      </w:r>
-      <w:r>
-        <w:rPr>
-          <w:i/>
-          <w:sz w:val="24"/>
-        </w:rPr>
-        <w:t>) in the form of a Word document</w:t>
-      </w:r>
-      <w:r>
-        <w:rPr>
-          <w:i/>
-          <w:sz w:val="24"/>
-        </w:rPr>
-        <w:t xml:space="preserve"> (with any answers and figures requested an</w:t>
-      </w:r>
-      <w:r>
-        <w:rPr>
-          <w:i/>
-          <w:sz w:val="24"/>
-        </w:rPr>
-        <w:t>d with the R script copied in), by the due date.</w:t>
+        <w:t>4/23/24</w:t>
       </w:r>
     </w:p>
     <w:p>
@@ -323,23 +244,7 @@
           <w:highlight w:val="green"/>
           <w:u w:val="single"/>
         </w:rPr>
-        <w:t>FOR 458 UNDERGRADUATES ONLY (</w:t>
-      </w:r>
-      <w:r>
-        <w:rPr>
-          <w:b/>
-          <w:highlight w:val="green"/>
-          <w:u w:val="single"/>
-        </w:rPr>
-        <w:t>NOT</w:t>
-      </w:r>
-      <w:r>
-        <w:rPr>
-          <w:b/>
-          <w:highlight w:val="green"/>
-          <w:u w:val="single"/>
-        </w:rPr>
-        <w:t xml:space="preserve"> FOR GRADUATE STUDENTS)</w:t>
+        <w:t>FOR 458 UNDERGRADUATES ONLY</w:t>
       </w:r>
       <w:r>
         <w:rPr>
@@ -375,7 +280,23 @@
           <w:highlight w:val="yellow"/>
           <w:u w:val="single"/>
         </w:rPr>
-        <w:t>[extra credit]</w:t>
+        <w:t>[</w:t>
+      </w:r>
+      <w:r>
+        <w:rPr>
+          <w:b/>
+          <w:highlight w:val="yellow"/>
+          <w:u w:val="single"/>
+        </w:rPr>
+        <w:t xml:space="preserve">grad student </w:t>
+      </w:r>
+      <w:r>
+        <w:rPr>
+          <w:b/>
+          <w:highlight w:val="yellow"/>
+          <w:u w:val="single"/>
+        </w:rPr>
+        <w:t>extra credit]</w:t>
       </w:r>
     </w:p>
     <w:p>
@@ -708,6 +629,11 @@
       </w:r>
     </w:p>
     <w:p>
+      <w:r>
+        <w:br w:type="page"/>
+      </w:r>
+    </w:p>
+    <w:p>
       <w:pPr>
         <w:pStyle w:val="ListParagraph"/>
         <w:tabs>
@@ -716,6 +642,7 @@
         <w:ind w:left="360"/>
       </w:pPr>
       <w:r>
+        <w:lastRenderedPageBreak/>
         <w:t>Use the dataset to do the following:</w:t>
       </w:r>
     </w:p>
@@ -727,41 +654,271 @@
           <w:numId w:val="3"/>
         </w:numPr>
         <w:ind w:left="1080"/>
-      </w:pPr>
-      <w:r>
+        <w:rPr>
+          <w:b/>
+          <w:bCs/>
+        </w:rPr>
+      </w:pPr>
+      <w:r>
+        <w:rPr>
+          <w:b/>
+          <w:bCs/>
+        </w:rPr>
         <w:t xml:space="preserve">Generate some exploratory plots to examine the data. </w:t>
       </w:r>
       <w:r>
+        <w:rPr>
+          <w:b/>
+          <w:bCs/>
+        </w:rPr>
         <w:t>For example, c</w:t>
       </w:r>
       <w:r>
+        <w:rPr>
+          <w:b/>
+          <w:bCs/>
+        </w:rPr>
         <w:t xml:space="preserve">reate a boxplot of log(CPUE+1) for each categorical variable, and a scatter plot of log(CPUE+1) for each continuous variable.  </w:t>
       </w:r>
       <w:r>
+        <w:rPr>
+          <w:b/>
+          <w:bCs/>
+        </w:rPr>
         <w:t>What</w:t>
       </w:r>
       <w:r>
+        <w:rPr>
+          <w:b/>
+          <w:bCs/>
+        </w:rPr>
         <w:t xml:space="preserve"> patterns </w:t>
       </w:r>
       <w:r>
+        <w:rPr>
+          <w:b/>
+          <w:bCs/>
+        </w:rPr>
         <w:t>do you see in the data</w:t>
       </w:r>
       <w:r>
+        <w:rPr>
+          <w:b/>
+          <w:bCs/>
+        </w:rPr>
         <w:t xml:space="preserve"> that may be important to account for</w:t>
       </w:r>
       <w:r>
+        <w:rPr>
+          <w:b/>
+          <w:bCs/>
+        </w:rPr>
         <w:t xml:space="preserve"> when developing an index using a statistical model</w:t>
       </w:r>
       <w:r>
+        <w:rPr>
+          <w:b/>
+          <w:bCs/>
+        </w:rPr>
         <w:t>? (</w:t>
       </w:r>
       <w:r>
+        <w:rPr>
+          <w:b/>
+          <w:bCs/>
+        </w:rPr>
         <w:t>4</w:t>
       </w:r>
       <w:r>
+        <w:rPr>
+          <w:b/>
+          <w:bCs/>
+        </w:rPr>
         <w:t xml:space="preserve"> pts) </w:t>
       </w:r>
     </w:p>
+    <w:p>
+      <w:pPr>
+        <w:keepNext/>
+      </w:pPr>
+      <w:r>
+        <w:rPr>
+          <w:noProof/>
+        </w:rPr>
+        <w:drawing>
+          <wp:inline distT="0" distB="0" distL="0" distR="0" wp14:anchorId="7CFC0092" wp14:editId="450253F4">
+            <wp:extent cx="4771176" cy="5261037"/>
+            <wp:effectExtent l="0" t="0" r="4445" b="0"/>
+            <wp:docPr id="1763157115" name="Picture 1" descr="A graph of different sizes and numbers&#10;&#10;Description automatically generated with medium confidence"/>
+            <wp:cNvGraphicFramePr>
+              <a:graphicFrameLocks xmlns:a="http://schemas.openxmlformats.org/drawingml/2006/main" noChangeAspect="1"/>
+            </wp:cNvGraphicFramePr>
+            <a:graphic xmlns:a="http://schemas.openxmlformats.org/drawingml/2006/main">
+              <a:graphicData uri="http://schemas.openxmlformats.org/drawingml/2006/picture">
+                <pic:pic xmlns:pic="http://schemas.openxmlformats.org/drawingml/2006/picture">
+                  <pic:nvPicPr>
+                    <pic:cNvPr id="1763157115" name="Picture 1" descr="A graph of different sizes and numbers&#10;&#10;Description automatically generated with medium confidence"/>
+                    <pic:cNvPicPr/>
+                  </pic:nvPicPr>
+                  <pic:blipFill>
+                    <a:blip r:embed="rId8"/>
+                    <a:stretch>
+                      <a:fillRect/>
+                    </a:stretch>
+                  </pic:blipFill>
+                  <pic:spPr>
+                    <a:xfrm>
+                      <a:off x="0" y="0"/>
+                      <a:ext cx="4775982" cy="5266337"/>
+                    </a:xfrm>
+                    <a:prstGeom prst="rect">
+                      <a:avLst/>
+                    </a:prstGeom>
+                  </pic:spPr>
+                </pic:pic>
+              </a:graphicData>
+            </a:graphic>
+          </wp:inline>
+        </w:drawing>
+      </w:r>
+    </w:p>
+    <w:p>
+      <w:pPr>
+        <w:pStyle w:val="Caption"/>
+      </w:pPr>
+      <w:r>
+        <w:t xml:space="preserve">Figure </w:t>
+      </w:r>
+      <w:r>
+        <w:fldChar w:fldCharType="begin"/>
+      </w:r>
+      <w:r>
+        <w:instrText xml:space="preserve"> SEQ Figure \* ARABIC </w:instrText>
+      </w:r>
+      <w:r>
+        <w:fldChar w:fldCharType="separate"/>
+      </w:r>
+      <w:r>
+        <w:rPr>
+          <w:noProof/>
+        </w:rPr>
+        <w:t>1</w:t>
+      </w:r>
+      <w:r>
+        <w:fldChar w:fldCharType="end"/>
+      </w:r>
+      <w:r>
+        <w:t>: Histograms of catch-per-unit effort (CPUE, top) and only positive CPUE values (bottom) for pinfish in Tampa Bay. In this case, CPUE refers to the raw number of fish pulled with each pull. Since we assume that pulls are standardized for effort (i.e. the same area is fished each time), fish counts can be interpreted directly as CPUE.</w:t>
+      </w:r>
+    </w:p>
+    <w:p>
+      <w:r>
+        <w:t xml:space="preserve">The first step in exploring these data was to generate histograms of the response variable(s) to get an idea of the distribution and shape of catch (assumed to be CPUE). Figure 1 shows histogram for all CPUE values above, as well as only positive values below. We can see that this dataset is dominated by zeros; the first bin contains more than 700 records with zeros included, but closer to 400 without zeros. We can clearly see that low catches are more common than high catches. Though zero-inflated models were not called for in this assignment, they may be appropriate to use here. </w:t>
+      </w:r>
+    </w:p>
+    <w:p>
+      <w:pPr>
+        <w:keepNext/>
+      </w:pPr>
+      <w:r>
+        <w:rPr>
+          <w:noProof/>
+        </w:rPr>
+        <w:lastRenderedPageBreak/>
+        <w:drawing>
+          <wp:inline distT="0" distB="0" distL="0" distR="0" wp14:anchorId="3E5FB6D6" wp14:editId="612E2288">
+            <wp:extent cx="5943600" cy="3889375"/>
+            <wp:effectExtent l="0" t="0" r="0" b="0"/>
+            <wp:docPr id="870918688" name="Picture 1" descr="A close-up of several graphs&#10;&#10;Description automatically generated"/>
+            <wp:cNvGraphicFramePr>
+              <a:graphicFrameLocks xmlns:a="http://schemas.openxmlformats.org/drawingml/2006/main" noChangeAspect="1"/>
+            </wp:cNvGraphicFramePr>
+            <a:graphic xmlns:a="http://schemas.openxmlformats.org/drawingml/2006/main">
+              <a:graphicData uri="http://schemas.openxmlformats.org/drawingml/2006/picture">
+                <pic:pic xmlns:pic="http://schemas.openxmlformats.org/drawingml/2006/picture">
+                  <pic:nvPicPr>
+                    <pic:cNvPr id="870918688" name="Picture 1" descr="A close-up of several graphs&#10;&#10;Description automatically generated"/>
+                    <pic:cNvPicPr/>
+                  </pic:nvPicPr>
+                  <pic:blipFill>
+                    <a:blip r:embed="rId9"/>
+                    <a:stretch>
+                      <a:fillRect/>
+                    </a:stretch>
+                  </pic:blipFill>
+                  <pic:spPr>
+                    <a:xfrm>
+                      <a:off x="0" y="0"/>
+                      <a:ext cx="5943600" cy="3889375"/>
+                    </a:xfrm>
+                    <a:prstGeom prst="rect">
+                      <a:avLst/>
+                    </a:prstGeom>
+                  </pic:spPr>
+                </pic:pic>
+              </a:graphicData>
+            </a:graphic>
+          </wp:inline>
+        </w:drawing>
+      </w:r>
+    </w:p>
+    <w:p>
+      <w:pPr>
+        <w:pStyle w:val="Caption"/>
+      </w:pPr>
+      <w:r>
+        <w:t xml:space="preserve">Figure </w:t>
+      </w:r>
+      <w:r>
+        <w:fldChar w:fldCharType="begin"/>
+      </w:r>
+      <w:r>
+        <w:instrText xml:space="preserve"> SEQ Figure \* ARABIC </w:instrText>
+      </w:r>
+      <w:r>
+        <w:fldChar w:fldCharType="separate"/>
+      </w:r>
+      <w:r>
+        <w:rPr>
+          <w:noProof/>
+        </w:rPr>
+        <w:t>2</w:t>
+      </w:r>
+      <w:r>
+        <w:fldChar w:fldCharType="end"/>
+      </w:r>
+      <w:r>
+        <w:t>: Box and scatter plots for the effects of various categorical (boxplots) and continuous (scatter plots) covariates on</w:t>
+      </w:r>
+      <w:r>
+        <w:t xml:space="preserve"> pinfish</w:t>
+      </w:r>
+      <w:r>
+        <w:t xml:space="preserve"> CPUE, </w:t>
+      </w:r>
+      <w:proofErr w:type="gramStart"/>
+      <w:r>
+        <w:t>log-transformed</w:t>
+      </w:r>
+      <w:proofErr w:type="gramEnd"/>
+      <w:r>
+        <w:t xml:space="preserve"> as log(CPUE+1).</w:t>
+      </w:r>
+    </w:p>
+    <w:p>
+      <w:pPr>
+        <w:rPr>
+          <w:noProof/>
+        </w:rPr>
+      </w:pPr>
+      <w:r>
+        <w:rPr>
+          <w:noProof/>
+        </w:rPr>
+        <w:t>The plots in Figure 2 use log(CPUE+1) as a response variable to compress outlying data and get an easier-to-visually-interpret look at the relationships between the covariates and CPUE.  The boxes show the general distribution of log(CPUE+1) for the categorical variables of year, vegetation, and substrate type. All three of these covariates exhibit some variation, which is most obvious with vegetation (segrass appears to be associated with higher catch) and year (years like 1993 and 2006 have conspicuously lower medians and lower quartiles may be compressed on zero. Bottom substrate is less conclusive. Once again, August stands out as having a distinctly different distribution than the other months, with The scatter plots show the effects of increasing the values of the three continuous variables: depth, salinity, and temperature. There is a lot of noisy data here that makes it difficult to pick out a concrete pattern just from these simple visualizations. Modeling will help illuminate these effects. It’s worth noting, however, that all three of these variables have a large number of zero or near-zero values, which can be seen as a horizontal “line” of data points on the x-axis. Again, accounting for the extra zeros while modeling might help combat this pattern, but the directions for this assignment don’t call for modeling extra zeros so I didn’t do this.</w:t>
+      </w:r>
+    </w:p>
+    <w:p/>
     <w:p/>
     <w:p/>
     <w:p>
@@ -774,6 +931,7 @@
         <w:ind w:left="1080"/>
       </w:pPr>
       <w:r>
+        <w:lastRenderedPageBreak/>
         <w:t>Modify the lab script to</w:t>
       </w:r>
       <w:r>
@@ -819,7 +977,6 @@
         </w:numPr>
       </w:pPr>
       <w:r>
-        <w:lastRenderedPageBreak/>
         <w:t xml:space="preserve">1) generalized linear model (GLM) with a normal distribution, </w:t>
       </w:r>
     </w:p>
@@ -1458,6 +1615,11 @@
       </w:r>
       <w:r>
         <w:t>.</w:t>
+      </w:r>
+    </w:p>
+    <w:p>
+      <w:r>
+        <w:br w:type="page"/>
       </w:r>
     </w:p>
     <w:p>
@@ -1470,6 +1632,7 @@
         <w:ind w:left="1080"/>
       </w:pPr>
       <w:r>
+        <w:lastRenderedPageBreak/>
         <w:t xml:space="preserve">Create a </w:t>
       </w:r>
       <w:proofErr w:type="spellStart"/>
@@ -1487,7 +1650,15 @@
         <w:t xml:space="preserve"> indices.  Include </w:t>
       </w:r>
       <w:r>
-        <w:t>a title on each panel to easily distinguish the models, and include</w:t>
+        <w:t xml:space="preserve">a title on each panel to easily distinguish the </w:t>
+      </w:r>
+      <w:proofErr w:type="gramStart"/>
+      <w:r>
+        <w:t>models, and</w:t>
+      </w:r>
+      <w:proofErr w:type="gramEnd"/>
+      <w:r>
+        <w:t xml:space="preserve"> include</w:t>
       </w:r>
       <w:r>
         <w:t xml:space="preserve"> the 95% CI.</w:t>
@@ -1503,6 +1674,91 @@
       </w:r>
       <w:r>
         <w:t xml:space="preserve"> pts)</w:t>
+      </w:r>
+    </w:p>
+    <w:p>
+      <w:pPr>
+        <w:keepNext/>
+      </w:pPr>
+      <w:r>
+        <w:drawing>
+          <wp:inline distT="0" distB="0" distL="0" distR="0" wp14:anchorId="53475454" wp14:editId="08732CDB">
+            <wp:extent cx="5734685" cy="5466944"/>
+            <wp:effectExtent l="0" t="0" r="5715" b="0"/>
+            <wp:docPr id="486259594" name="Picture 1" descr="A group of graphs showing the number of glm&#10;&#10;Description automatically generated"/>
+            <wp:cNvGraphicFramePr>
+              <a:graphicFrameLocks xmlns:a="http://schemas.openxmlformats.org/drawingml/2006/main" noChangeAspect="1"/>
+            </wp:cNvGraphicFramePr>
+            <a:graphic xmlns:a="http://schemas.openxmlformats.org/drawingml/2006/main">
+              <a:graphicData uri="http://schemas.openxmlformats.org/drawingml/2006/picture">
+                <pic:pic xmlns:pic="http://schemas.openxmlformats.org/drawingml/2006/picture">
+                  <pic:nvPicPr>
+                    <pic:cNvPr id="486259594" name="Picture 1" descr="A group of graphs showing the number of glm&#10;&#10;Description automatically generated"/>
+                    <pic:cNvPicPr/>
+                  </pic:nvPicPr>
+                  <pic:blipFill>
+                    <a:blip r:embed="rId10"/>
+                    <a:stretch>
+                      <a:fillRect/>
+                    </a:stretch>
+                  </pic:blipFill>
+                  <pic:spPr>
+                    <a:xfrm>
+                      <a:off x="0" y="0"/>
+                      <a:ext cx="5740146" cy="5472150"/>
+                    </a:xfrm>
+                    <a:prstGeom prst="rect">
+                      <a:avLst/>
+                    </a:prstGeom>
+                  </pic:spPr>
+                </pic:pic>
+              </a:graphicData>
+            </a:graphic>
+          </wp:inline>
+        </w:drawing>
+      </w:r>
+    </w:p>
+    <w:p>
+      <w:pPr>
+        <w:pStyle w:val="Caption"/>
+      </w:pPr>
+      <w:r>
+        <w:t xml:space="preserve">Figure </w:t>
+      </w:r>
+      <w:r>
+        <w:fldChar w:fldCharType="begin"/>
+      </w:r>
+      <w:r>
+        <w:instrText xml:space="preserve"> SEQ Figure \* ARABIC </w:instrText>
+      </w:r>
+      <w:r>
+        <w:fldChar w:fldCharType="separate"/>
+      </w:r>
+      <w:r>
+        <w:rPr>
+          <w:noProof/>
+        </w:rPr>
+        <w:t>3</w:t>
+      </w:r>
+      <w:r>
+        <w:fldChar w:fldCharType="end"/>
+      </w:r>
+      <w:r>
+        <w:t xml:space="preserve">: Time series plot of pinfish indices for Tampa Bay from 1992 to 2006. Panels represent the time series for indices calculated in various ways: catch nominal means, or by a </w:t>
+      </w:r>
+      <w:proofErr w:type="gramStart"/>
+      <w:r>
+        <w:t>generalized linear models</w:t>
+      </w:r>
+      <w:proofErr w:type="gramEnd"/>
+      <w:r>
+        <w:t xml:space="preserve"> using five different distributions. Dotted vertical lines represent the 95% confidence interval.</w:t>
+      </w:r>
+    </w:p>
+    <w:p/>
+    <w:p>
+      <w:r>
+        <w:br w:type="page"/>
       </w:r>
     </w:p>
     <w:p>
@@ -1515,7 +1771,16 @@
         <w:ind w:left="1080"/>
       </w:pPr>
       <w:r>
-        <w:t xml:space="preserve">Create a single plot with all indices overlaid, but standardize each index to its overall mean such that each index is centered on 1.  </w:t>
+        <w:lastRenderedPageBreak/>
+        <w:t xml:space="preserve">Create a single plot with all indices </w:t>
+      </w:r>
+      <w:proofErr w:type="gramStart"/>
+      <w:r>
+        <w:t>overlaid, but</w:t>
+      </w:r>
+      <w:proofErr w:type="gramEnd"/>
+      <w:r>
+        <w:t xml:space="preserve"> standardize each index to its overall mean such that each index is centered on 1.  </w:t>
       </w:r>
       <w:r>
         <w:t>How</w:t>
@@ -1525,6 +1790,108 @@
       </w:r>
       <w:r>
         <w:t xml:space="preserve">  (4 pts)</w:t>
+      </w:r>
+    </w:p>
+    <w:p>
+      <w:pPr>
+        <w:keepNext/>
+      </w:pPr>
+      <w:r>
+        <w:drawing>
+          <wp:inline distT="0" distB="0" distL="0" distR="0" wp14:anchorId="349712D6" wp14:editId="5EEA5DDE">
+            <wp:extent cx="6643991" cy="4139717"/>
+            <wp:effectExtent l="0" t="0" r="0" b="635"/>
+            <wp:docPr id="480036246" name="Picture 1" descr="A graph with colorful lines&#10;&#10;Description automatically generated"/>
+            <wp:cNvGraphicFramePr>
+              <a:graphicFrameLocks xmlns:a="http://schemas.openxmlformats.org/drawingml/2006/main" noChangeAspect="1"/>
+            </wp:cNvGraphicFramePr>
+            <a:graphic xmlns:a="http://schemas.openxmlformats.org/drawingml/2006/main">
+              <a:graphicData uri="http://schemas.openxmlformats.org/drawingml/2006/picture">
+                <pic:pic xmlns:pic="http://schemas.openxmlformats.org/drawingml/2006/picture">
+                  <pic:nvPicPr>
+                    <pic:cNvPr id="480036246" name="Picture 1" descr="A graph with colorful lines&#10;&#10;Description automatically generated"/>
+                    <pic:cNvPicPr/>
+                  </pic:nvPicPr>
+                  <pic:blipFill>
+                    <a:blip r:embed="rId11"/>
+                    <a:stretch>
+                      <a:fillRect/>
+                    </a:stretch>
+                  </pic:blipFill>
+                  <pic:spPr>
+                    <a:xfrm>
+                      <a:off x="0" y="0"/>
+                      <a:ext cx="6659480" cy="4149368"/>
+                    </a:xfrm>
+                    <a:prstGeom prst="rect">
+                      <a:avLst/>
+                    </a:prstGeom>
+                  </pic:spPr>
+                </pic:pic>
+              </a:graphicData>
+            </a:graphic>
+          </wp:inline>
+        </w:drawing>
+      </w:r>
+    </w:p>
+    <w:p>
+      <w:pPr>
+        <w:pStyle w:val="Caption"/>
+      </w:pPr>
+      <w:r>
+        <w:t xml:space="preserve">Figure </w:t>
+      </w:r>
+      <w:r>
+        <w:fldChar w:fldCharType="begin"/>
+      </w:r>
+      <w:r>
+        <w:instrText xml:space="preserve"> SEQ Figure \* ARABIC </w:instrText>
+      </w:r>
+      <w:r>
+        <w:fldChar w:fldCharType="separate"/>
+      </w:r>
+      <w:r>
+        <w:rPr>
+          <w:noProof/>
+        </w:rPr>
+        <w:t>4</w:t>
+      </w:r>
+      <w:r>
+        <w:fldChar w:fldCharType="end"/>
+      </w:r>
+      <w:r>
+        <w:t>:</w:t>
+      </w:r>
+      <w:r>
+        <w:t xml:space="preserve"> </w:t>
+      </w:r>
+      <w:r>
+        <w:t xml:space="preserve">Time series plot of </w:t>
+      </w:r>
+      <w:r>
+        <w:t xml:space="preserve">standardized </w:t>
+      </w:r>
+      <w:r>
+        <w:t>pinfish indices for Tampa Bay from 1992 to 2006</w:t>
+      </w:r>
+      <w:r>
+        <w:t>. Different colors correspond to various methods of calculating the indices.</w:t>
+      </w:r>
+    </w:p>
+    <w:p>
+      <w:r>
+        <w:t>Overall, the different indices generally show similar patterns. For example, all of them show peaks in 1998, 2001, and 2004. However, the magnitude of these peaks varies, most obviously in 2001, where the Negative Binomial GLM predicts a much higher index than the others. The Negative Binomial isn’t consistently on top, thoug</w:t>
+      </w:r>
+      <w:r>
+        <w:t>h.</w:t>
+      </w:r>
+      <w:r>
+        <w:t xml:space="preserve"> In the 2004 peak, it’s the lognormal GLM predicting the highest index.</w:t>
+      </w:r>
+    </w:p>
+    <w:p>
+      <w:r>
+        <w:br w:type="page"/>
       </w:r>
     </w:p>
     <w:p>
@@ -1537,6 +1904,7 @@
         <w:ind w:left="1080"/>
       </w:pPr>
       <w:r>
+        <w:lastRenderedPageBreak/>
         <w:t xml:space="preserve">Determine which model </w:t>
       </w:r>
       <w:r>
@@ -1581,11 +1949,7 @@
         <w:t xml:space="preserve"> and negative binomial). R</w:t>
       </w:r>
       <w:r>
-        <w:t xml:space="preserve">ecall that AIC can only be used to compare models that </w:t>
-      </w:r>
-      <w:r>
-        <w:lastRenderedPageBreak/>
-        <w:t xml:space="preserve">use the same response variable, so in this case, AIC can only be used to compare the normal, </w:t>
+        <w:t xml:space="preserve">ecall that AIC can only be used to compare models that use the same response variable, so in this case, AIC can only be used to compare the normal, </w:t>
       </w:r>
       <w:proofErr w:type="spellStart"/>
       <w:r>
@@ -1615,6 +1979,519 @@
       </w:r>
       <w:r>
         <w:t xml:space="preserve"> (3 pts)</w:t>
+      </w:r>
+    </w:p>
+    <w:p>
+      <w:r>
+        <w:t>I decided to limit my model selection to just the Poisson and Negative Binomial, because we are dealing with count data. Since we didn’t divide by seine area, the data is limited to integers, so the count models are most appropriate. To assess which of these models to use, I first generate rootograms.</w:t>
+      </w:r>
+    </w:p>
+    <w:p>
+      <w:pPr>
+        <w:keepNext/>
+      </w:pPr>
+      <w:r>
+        <w:rPr>
+          <w:noProof/>
+        </w:rPr>
+        <mc:AlternateContent>
+          <mc:Choice Requires="wps">
+            <w:drawing>
+              <wp:anchor distT="0" distB="0" distL="114300" distR="114300" simplePos="0" relativeHeight="251659264" behindDoc="0" locked="0" layoutInCell="1" allowOverlap="1" wp14:anchorId="5B1D9F31" wp14:editId="41C79E1B">
+                <wp:simplePos x="0" y="0"/>
+                <wp:positionH relativeFrom="column">
+                  <wp:posOffset>1300480</wp:posOffset>
+                </wp:positionH>
+                <wp:positionV relativeFrom="paragraph">
+                  <wp:posOffset>53137</wp:posOffset>
+                </wp:positionV>
+                <wp:extent cx="631825" cy="242570"/>
+                <wp:effectExtent l="0" t="0" r="15875" b="11430"/>
+                <wp:wrapNone/>
+                <wp:docPr id="977329498" name="Text Box 1"/>
+                <wp:cNvGraphicFramePr/>
+                <a:graphic xmlns:a="http://schemas.openxmlformats.org/drawingml/2006/main">
+                  <a:graphicData uri="http://schemas.microsoft.com/office/word/2010/wordprocessingShape">
+                    <wps:wsp>
+                      <wps:cNvSpPr txBox="1"/>
+                      <wps:spPr>
+                        <a:xfrm>
+                          <a:off x="0" y="0"/>
+                          <a:ext cx="631825" cy="242570"/>
+                        </a:xfrm>
+                        <a:prstGeom prst="rect">
+                          <a:avLst/>
+                        </a:prstGeom>
+                        <a:solidFill>
+                          <a:schemeClr val="lt1"/>
+                        </a:solidFill>
+                        <a:ln w="6350">
+                          <a:solidFill>
+                            <a:prstClr val="black"/>
+                          </a:solidFill>
+                        </a:ln>
+                      </wps:spPr>
+                      <wps:txbx>
+                        <w:txbxContent>
+                          <w:p>
+                            <w:r>
+                              <w:t>Poisson</w:t>
+                            </w:r>
+                          </w:p>
+                        </w:txbxContent>
+                      </wps:txbx>
+                      <wps:bodyPr rot="0" spcFirstLastPara="0" vertOverflow="overflow" horzOverflow="overflow" vert="horz" wrap="square" lIns="91440" tIns="45720" rIns="91440" bIns="45720" numCol="1" spcCol="0" rtlCol="0" fromWordArt="0" anchor="t" anchorCtr="0" forceAA="0" compatLnSpc="1">
+                        <a:prstTxWarp prst="textNoShape">
+                          <a:avLst/>
+                        </a:prstTxWarp>
+                        <a:noAutofit/>
+                      </wps:bodyPr>
+                    </wps:wsp>
+                  </a:graphicData>
+                </a:graphic>
+                <wp14:sizeRelH relativeFrom="margin">
+                  <wp14:pctWidth>0</wp14:pctWidth>
+                </wp14:sizeRelH>
+                <wp14:sizeRelV relativeFrom="margin">
+                  <wp14:pctHeight>0</wp14:pctHeight>
+                </wp14:sizeRelV>
+              </wp:anchor>
+            </w:drawing>
+          </mc:Choice>
+          <mc:Fallback>
+            <w:pict>
+              <v:shapetype w14:anchorId="5B1D9F31" id="_x0000_t202" coordsize="21600,21600" o:spt="202" path="m,l,21600r21600,l21600,xe">
+                <v:stroke joinstyle="miter"/>
+                <v:path gradientshapeok="t" o:connecttype="rect"/>
+              </v:shapetype>
+              <v:shape id="Text Box 1" o:spid="_x0000_s1026" type="#_x0000_t202" style="position:absolute;margin-left:102.4pt;margin-top:4.2pt;width:49.75pt;height:19.1pt;z-index:251659264;visibility:visible;mso-wrap-style:square;mso-width-percent:0;mso-height-percent:0;mso-wrap-distance-left:9pt;mso-wrap-distance-top:0;mso-wrap-distance-right:9pt;mso-wrap-distance-bottom:0;mso-position-horizontal:absolute;mso-position-horizontal-relative:text;mso-position-vertical:absolute;mso-position-vertical-relative:text;mso-width-percent:0;mso-height-percent:0;mso-width-relative:margin;mso-height-relative:margin;v-text-anchor:top" o:gfxdata="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" fillcolor="white [3201]" strokeweight=".5pt">
+                <v:textbox>
+                  <w:txbxContent>
+                    <w:p>
+                      <w:r>
+                        <w:t>Poisson</w:t>
+                      </w:r>
+                    </w:p>
+                  </w:txbxContent>
+                </v:textbox>
+              </v:shape>
+            </w:pict>
+          </mc:Fallback>
+        </mc:AlternateContent>
+      </w:r>
+      <w:r>
+        <w:rPr>
+          <w:noProof/>
+        </w:rPr>
+        <mc:AlternateContent>
+          <mc:Choice Requires="wps">
+            <w:drawing>
+              <wp:anchor distT="0" distB="0" distL="114300" distR="114300" simplePos="0" relativeHeight="251661312" behindDoc="0" locked="0" layoutInCell="1" allowOverlap="1" wp14:anchorId="7C9286E8" wp14:editId="50CD86F5">
+                <wp:simplePos x="0" y="0"/>
+                <wp:positionH relativeFrom="column">
+                  <wp:posOffset>3900170</wp:posOffset>
+                </wp:positionH>
+                <wp:positionV relativeFrom="paragraph">
+                  <wp:posOffset>44247</wp:posOffset>
+                </wp:positionV>
+                <wp:extent cx="1235412" cy="252298"/>
+                <wp:effectExtent l="0" t="0" r="9525" b="14605"/>
+                <wp:wrapNone/>
+                <wp:docPr id="1797797605" name="Text Box 1"/>
+                <wp:cNvGraphicFramePr/>
+                <a:graphic xmlns:a="http://schemas.openxmlformats.org/drawingml/2006/main">
+                  <a:graphicData uri="http://schemas.microsoft.com/office/word/2010/wordprocessingShape">
+                    <wps:wsp>
+                      <wps:cNvSpPr txBox="1"/>
+                      <wps:spPr>
+                        <a:xfrm>
+                          <a:off x="0" y="0"/>
+                          <a:ext cx="1235412" cy="252298"/>
+                        </a:xfrm>
+                        <a:prstGeom prst="rect">
+                          <a:avLst/>
+                        </a:prstGeom>
+                        <a:solidFill>
+                          <a:schemeClr val="lt1"/>
+                        </a:solidFill>
+                        <a:ln w="6350">
+                          <a:solidFill>
+                            <a:prstClr val="black"/>
+                          </a:solidFill>
+                        </a:ln>
+                      </wps:spPr>
+                      <wps:txbx>
+                        <w:txbxContent>
+                          <w:p>
+                            <w:r>
+                              <w:t>Negative Binomial</w:t>
+                            </w:r>
+                          </w:p>
+                        </w:txbxContent>
+                      </wps:txbx>
+                      <wps:bodyPr rot="0" spcFirstLastPara="0" vertOverflow="overflow" horzOverflow="overflow" vert="horz" wrap="square" lIns="91440" tIns="45720" rIns="91440" bIns="45720" numCol="1" spcCol="0" rtlCol="0" fromWordArt="0" anchor="t" anchorCtr="0" forceAA="0" compatLnSpc="1">
+                        <a:prstTxWarp prst="textNoShape">
+                          <a:avLst/>
+                        </a:prstTxWarp>
+                        <a:noAutofit/>
+                      </wps:bodyPr>
+                    </wps:wsp>
+                  </a:graphicData>
+                </a:graphic>
+                <wp14:sizeRelH relativeFrom="margin">
+                  <wp14:pctWidth>0</wp14:pctWidth>
+                </wp14:sizeRelH>
+                <wp14:sizeRelV relativeFrom="margin">
+                  <wp14:pctHeight>0</wp14:pctHeight>
+                </wp14:sizeRelV>
+              </wp:anchor>
+            </w:drawing>
+          </mc:Choice>
+          <mc:Fallback>
+            <w:pict>
+              <v:shape w14:anchorId="7C9286E8" id="_x0000_s1027" type="#_x0000_t202" style="position:absolute;margin-left:307.1pt;margin-top:3.5pt;width:97.3pt;height:19.85pt;z-index:251661312;visibility:visible;mso-wrap-style:square;mso-width-percent:0;mso-height-percent:0;mso-wrap-distance-left:9pt;mso-wrap-distance-top:0;mso-wrap-distance-right:9pt;mso-wrap-distance-bottom:0;mso-position-horizontal:absolute;mso-position-horizontal-relative:text;mso-position-vertical:absolute;mso-position-vertical-relative:text;mso-width-percent:0;mso-height-percent:0;mso-width-relative:margin;mso-height-relative:margin;v-text-anchor:top" o:gfxdata="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" fillcolor="white [3201]" strokeweight=".5pt">
+                <v:textbox>
+                  <w:txbxContent>
+                    <w:p>
+                      <w:r>
+                        <w:t>Negative Binomial</w:t>
+                      </w:r>
+                    </w:p>
+                  </w:txbxContent>
+                </v:textbox>
+              </v:shape>
+            </w:pict>
+          </mc:Fallback>
+        </mc:AlternateContent>
+      </w:r>
+      <w:r>
+        <w:drawing>
+          <wp:inline distT="0" distB="0" distL="0" distR="0" wp14:anchorId="340E9BC0" wp14:editId="18ED58CD">
+            <wp:extent cx="2989012" cy="3131685"/>
+            <wp:effectExtent l="0" t="0" r="0" b="5715"/>
+            <wp:docPr id="1262719940" name="Picture 1" descr="A graph of a graph&#10;&#10;Description automatically generated"/>
+            <wp:cNvGraphicFramePr>
+              <a:graphicFrameLocks xmlns:a="http://schemas.openxmlformats.org/drawingml/2006/main" noChangeAspect="1"/>
+            </wp:cNvGraphicFramePr>
+            <a:graphic xmlns:a="http://schemas.openxmlformats.org/drawingml/2006/main">
+              <a:graphicData uri="http://schemas.openxmlformats.org/drawingml/2006/picture">
+                <pic:pic xmlns:pic="http://schemas.openxmlformats.org/drawingml/2006/picture">
+                  <pic:nvPicPr>
+                    <pic:cNvPr id="1262719940" name="Picture 1" descr="A graph of a graph&#10;&#10;Description automatically generated"/>
+                    <pic:cNvPicPr/>
+                  </pic:nvPicPr>
+                  <pic:blipFill>
+                    <a:blip r:embed="rId12"/>
+                    <a:stretch>
+                      <a:fillRect/>
+                    </a:stretch>
+                  </pic:blipFill>
+                  <pic:spPr>
+                    <a:xfrm>
+                      <a:off x="0" y="0"/>
+                      <a:ext cx="3029435" cy="3174038"/>
+                    </a:xfrm>
+                    <a:prstGeom prst="rect">
+                      <a:avLst/>
+                    </a:prstGeom>
+                  </pic:spPr>
+                </pic:pic>
+              </a:graphicData>
+            </a:graphic>
+          </wp:inline>
+        </w:drawing>
+      </w:r>
+      <w:r>
+        <w:t xml:space="preserve"> </w:t>
+      </w:r>
+      <w:r>
+        <w:drawing>
+          <wp:inline distT="0" distB="0" distL="0" distR="0" wp14:anchorId="004B3161" wp14:editId="135F8C39">
+            <wp:extent cx="2616200" cy="3132644"/>
+            <wp:effectExtent l="0" t="0" r="0" b="4445"/>
+            <wp:docPr id="637703207" name="Picture 1" descr="A graph of a function&#10;&#10;Description automatically generated"/>
+            <wp:cNvGraphicFramePr>
+              <a:graphicFrameLocks xmlns:a="http://schemas.openxmlformats.org/drawingml/2006/main" noChangeAspect="1"/>
+            </wp:cNvGraphicFramePr>
+            <a:graphic xmlns:a="http://schemas.openxmlformats.org/drawingml/2006/main">
+              <a:graphicData uri="http://schemas.openxmlformats.org/drawingml/2006/picture">
+                <pic:pic xmlns:pic="http://schemas.openxmlformats.org/drawingml/2006/picture">
+                  <pic:nvPicPr>
+                    <pic:cNvPr id="637703207" name="Picture 1" descr="A graph of a function&#10;&#10;Description automatically generated"/>
+                    <pic:cNvPicPr/>
+                  </pic:nvPicPr>
+                  <pic:blipFill>
+                    <a:blip r:embed="rId13"/>
+                    <a:stretch>
+                      <a:fillRect/>
+                    </a:stretch>
+                  </pic:blipFill>
+                  <pic:spPr>
+                    <a:xfrm>
+                      <a:off x="0" y="0"/>
+                      <a:ext cx="2652843" cy="3176521"/>
+                    </a:xfrm>
+                    <a:prstGeom prst="rect">
+                      <a:avLst/>
+                    </a:prstGeom>
+                  </pic:spPr>
+                </pic:pic>
+              </a:graphicData>
+            </a:graphic>
+          </wp:inline>
+        </w:drawing>
+      </w:r>
+    </w:p>
+    <w:p>
+      <w:pPr>
+        <w:pStyle w:val="Caption"/>
+      </w:pPr>
+      <w:r>
+        <w:t xml:space="preserve">Figure </w:t>
+      </w:r>
+      <w:r>
+        <w:fldChar w:fldCharType="begin"/>
+      </w:r>
+      <w:r>
+        <w:instrText xml:space="preserve"> SEQ Figure \* ARABIC </w:instrText>
+      </w:r>
+      <w:r>
+        <w:fldChar w:fldCharType="separate"/>
+      </w:r>
+      <w:r>
+        <w:rPr>
+          <w:noProof/>
+        </w:rPr>
+        <w:t>5</w:t>
+      </w:r>
+      <w:r>
+        <w:fldChar w:fldCharType="end"/>
+      </w:r>
+      <w:r>
+        <w:t xml:space="preserve">: Rootograms for the </w:t>
+      </w:r>
+      <w:proofErr w:type="spellStart"/>
+      <w:r>
+        <w:t>poisson</w:t>
+      </w:r>
+      <w:proofErr w:type="spellEnd"/>
+      <w:r>
+        <w:t xml:space="preserve"> GLM (left) and the negative binomial GLM (right).</w:t>
+      </w:r>
+    </w:p>
+    <w:p>
+      <w:r>
+        <w:t xml:space="preserve">The rootogram looks slightly better for the negative </w:t>
+      </w:r>
+      <w:proofErr w:type="gramStart"/>
+      <w:r>
+        <w:t>binomial, since</w:t>
+      </w:r>
+      <w:proofErr w:type="gramEnd"/>
+      <w:r>
+        <w:t xml:space="preserve"> more of the bars hang close to zero. There isn’t a major difference, but this is some evidence in favor of the negative binomial being the best model.</w:t>
+      </w:r>
+    </w:p>
+    <w:p>
+      <w:pPr>
+        <w:pStyle w:val="Caption"/>
+      </w:pPr>
+      <w:r>
+        <w:t xml:space="preserve">Table </w:t>
+      </w:r>
+      <w:r>
+        <w:fldChar w:fldCharType="begin"/>
+      </w:r>
+      <w:r>
+        <w:instrText xml:space="preserve"> SEQ Table \* ARABIC </w:instrText>
+      </w:r>
+      <w:r>
+        <w:fldChar w:fldCharType="separate"/>
+      </w:r>
+      <w:r>
+        <w:rPr>
+          <w:noProof/>
+        </w:rPr>
+        <w:t>1</w:t>
+      </w:r>
+      <w:r>
+        <w:fldChar w:fldCharType="end"/>
+      </w:r>
+      <w:r>
+        <w:t xml:space="preserve">: Summary of model comparison between the </w:t>
+      </w:r>
+      <w:proofErr w:type="spellStart"/>
+      <w:r>
+        <w:t>poisson</w:t>
+      </w:r>
+      <w:proofErr w:type="spellEnd"/>
+      <w:r>
+        <w:t xml:space="preserve"> and negative binomial GLMs. </w:t>
+      </w:r>
+    </w:p>
+    <w:tbl>
+      <w:tblPr>
+        <w:tblStyle w:val="TableGrid"/>
+        <w:tblW w:w="0" w:type="auto"/>
+        <w:tblLook w:val="04A0" w:firstRow="1" w:lastRow="0" w:firstColumn="1" w:lastColumn="0" w:noHBand="0" w:noVBand="1"/>
+      </w:tblPr>
+      <w:tblGrid>
+        <w:gridCol w:w="1953"/>
+        <w:gridCol w:w="1164"/>
+        <w:gridCol w:w="2313"/>
+      </w:tblGrid>
+      <w:tr>
+        <w:tc>
+          <w:tcPr>
+            <w:tcW w:w="1953" w:type="dxa"/>
+            <w:shd w:val="clear" w:color="auto" w:fill="D9D9D9" w:themeFill="background1" w:themeFillShade="D9"/>
+          </w:tcPr>
+          <w:p>
+            <w:pPr>
+              <w:rPr>
+                <w:b/>
+                <w:bCs/>
+              </w:rPr>
+            </w:pPr>
+            <w:r>
+              <w:rPr>
+                <w:b/>
+                <w:bCs/>
+              </w:rPr>
+              <w:t>Model</w:t>
+            </w:r>
+          </w:p>
+        </w:tc>
+        <w:tc>
+          <w:tcPr>
+            <w:tcW w:w="1164" w:type="dxa"/>
+            <w:shd w:val="clear" w:color="auto" w:fill="D9D9D9" w:themeFill="background1" w:themeFillShade="D9"/>
+          </w:tcPr>
+          <w:p>
+            <w:pPr>
+              <w:rPr>
+                <w:b/>
+                <w:bCs/>
+              </w:rPr>
+            </w:pPr>
+            <w:r>
+              <w:rPr>
+                <w:b/>
+                <w:bCs/>
+              </w:rPr>
+              <w:t>AIC</w:t>
+            </w:r>
+          </w:p>
+        </w:tc>
+        <w:tc>
+          <w:tcPr>
+            <w:tcW w:w="2313" w:type="dxa"/>
+            <w:shd w:val="clear" w:color="auto" w:fill="D9D9D9" w:themeFill="background1" w:themeFillShade="D9"/>
+          </w:tcPr>
+          <w:p>
+            <w:pPr>
+              <w:rPr>
+                <w:b/>
+                <w:bCs/>
+              </w:rPr>
+            </w:pPr>
+            <w:r>
+              <w:rPr>
+                <w:b/>
+                <w:bCs/>
+              </w:rPr>
+              <w:t>% Deviance Explained</w:t>
+            </w:r>
+          </w:p>
+        </w:tc>
+      </w:tr>
+      <w:tr>
+        <w:tc>
+          <w:tcPr>
+            <w:tcW w:w="1953" w:type="dxa"/>
+          </w:tcPr>
+          <w:p>
+            <w:r>
+              <w:t>Poisson</w:t>
+            </w:r>
+          </w:p>
+        </w:tc>
+        <w:tc>
+          <w:tcPr>
+            <w:tcW w:w="1164" w:type="dxa"/>
+          </w:tcPr>
+          <w:p>
+            <w:r>
+              <w:t>103477.79</w:t>
+            </w:r>
+          </w:p>
+        </w:tc>
+        <w:tc>
+          <w:tcPr>
+            <w:tcW w:w="2313" w:type="dxa"/>
+          </w:tcPr>
+          <w:p>
+            <w:r>
+              <w:t>0.516</w:t>
+            </w:r>
+          </w:p>
+        </w:tc>
+      </w:tr>
+      <w:tr>
+        <w:tc>
+          <w:tcPr>
+            <w:tcW w:w="1953" w:type="dxa"/>
+          </w:tcPr>
+          <w:p>
+            <w:r>
+              <w:t>Negative Binomial</w:t>
+            </w:r>
+          </w:p>
+        </w:tc>
+        <w:tc>
+          <w:tcPr>
+            <w:tcW w:w="1164" w:type="dxa"/>
+          </w:tcPr>
+          <w:p>
+            <w:r>
+              <w:t>5878.73</w:t>
+            </w:r>
+          </w:p>
+        </w:tc>
+        <w:tc>
+          <w:tcPr>
+            <w:tcW w:w="2313" w:type="dxa"/>
+          </w:tcPr>
+          <w:p>
+            <w:r>
+              <w:t>0.353</w:t>
+            </w:r>
+          </w:p>
+        </w:tc>
+      </w:tr>
+    </w:tbl>
+    <w:p/>
+    <w:p>
+      <w:r>
+        <w:t xml:space="preserve">Table 1 shows that AIC was orders of magnitude lower for the negative binomial model, indicating major support for that being the better model. Between that evidence and the better rootogram, I decided to choose the </w:t>
+      </w:r>
+      <w:r>
+        <w:rPr>
+          <w:b/>
+          <w:bCs/>
+        </w:rPr>
+        <w:t>negative binomial</w:t>
+      </w:r>
+      <w:r>
+        <w:t xml:space="preserve"> model as my beset model, despite it explaining less deviance than the </w:t>
+      </w:r>
+      <w:proofErr w:type="spellStart"/>
+      <w:r>
+        <w:t>poisson</w:t>
+      </w:r>
+      <w:proofErr w:type="spellEnd"/>
+      <w:r>
+        <w:t xml:space="preserve"> model.</w:t>
       </w:r>
     </w:p>
     <w:p>
@@ -1627,6 +2504,7 @@
         <w:ind w:left="1080"/>
       </w:pPr>
       <w:r>
+        <w:lastRenderedPageBreak/>
         <w:t>Using your best model, generate a</w:t>
       </w:r>
       <w:r>
@@ -1718,6 +2596,245 @@
       </w:r>
       <w:r>
         <w:t xml:space="preserve">  (5 pts)</w:t>
+      </w:r>
+    </w:p>
+    <w:p>
+      <w:r>
+        <w:rPr>
+          <w:noProof/>
+        </w:rPr>
+        <mc:AlternateContent>
+          <mc:Choice Requires="wps">
+            <w:drawing>
+              <wp:anchor distT="0" distB="0" distL="114300" distR="114300" simplePos="0" relativeHeight="251664384" behindDoc="1" locked="0" layoutInCell="1" allowOverlap="1" wp14:anchorId="72D81ACA" wp14:editId="013A5EFC">
+                <wp:simplePos x="0" y="0"/>
+                <wp:positionH relativeFrom="column">
+                  <wp:posOffset>0</wp:posOffset>
+                </wp:positionH>
+                <wp:positionV relativeFrom="paragraph">
+                  <wp:posOffset>6564630</wp:posOffset>
+                </wp:positionV>
+                <wp:extent cx="4333240" cy="635"/>
+                <wp:effectExtent l="0" t="0" r="0" b="12065"/>
+                <wp:wrapTight wrapText="bothSides">
+                  <wp:wrapPolygon edited="0">
+                    <wp:start x="0" y="0"/>
+                    <wp:lineTo x="0" y="0"/>
+                    <wp:lineTo x="21524" y="0"/>
+                    <wp:lineTo x="21524" y="0"/>
+                    <wp:lineTo x="0" y="0"/>
+                  </wp:wrapPolygon>
+                </wp:wrapTight>
+                <wp:docPr id="1445358709" name="Text Box 1"/>
+                <wp:cNvGraphicFramePr/>
+                <a:graphic xmlns:a="http://schemas.openxmlformats.org/drawingml/2006/main">
+                  <a:graphicData uri="http://schemas.microsoft.com/office/word/2010/wordprocessingShape">
+                    <wps:wsp>
+                      <wps:cNvSpPr txBox="1"/>
+                      <wps:spPr>
+                        <a:xfrm>
+                          <a:off x="0" y="0"/>
+                          <a:ext cx="4333240" cy="635"/>
+                        </a:xfrm>
+                        <a:prstGeom prst="rect">
+                          <a:avLst/>
+                        </a:prstGeom>
+                        <a:solidFill>
+                          <a:prstClr val="white"/>
+                        </a:solidFill>
+                        <a:ln>
+                          <a:noFill/>
+                        </a:ln>
+                      </wps:spPr>
+                      <wps:txbx>
+                        <w:txbxContent>
+                          <w:p>
+                            <w:pPr>
+                              <w:pStyle w:val="Caption"/>
+                              <w:rPr>
+                                <w:noProof/>
+                                <w:sz w:val="22"/>
+                                <w:szCs w:val="22"/>
+                              </w:rPr>
+                            </w:pPr>
+                            <w:r>
+                              <w:t xml:space="preserve">Figure </w:t>
+                            </w:r>
+                            <w:r>
+                              <w:fldChar w:fldCharType="begin"/>
+                            </w:r>
+                            <w:r>
+                              <w:instrText xml:space="preserve"> SEQ Figure \* ARABIC </w:instrText>
+                            </w:r>
+                            <w:r>
+                              <w:fldChar w:fldCharType="separate"/>
+                            </w:r>
+                            <w:r>
+                              <w:rPr>
+                                <w:noProof/>
+                              </w:rPr>
+                              <w:t>6</w:t>
+                            </w:r>
+                            <w:r>
+                              <w:fldChar w:fldCharType="end"/>
+                            </w:r>
+                            <w:r>
+                              <w:t xml:space="preserve">: </w:t>
+                            </w:r>
+                            <w:proofErr w:type="spellStart"/>
+                            <w:r>
+                              <w:t>Termplot</w:t>
+                            </w:r>
+                            <w:proofErr w:type="spellEnd"/>
+                            <w:r>
+                              <w:t xml:space="preserve"> diagrams for the effects of six covariates on an index of pinfish catch, using the negative binomial candidate model.</w:t>
+                            </w:r>
+                          </w:p>
+                        </w:txbxContent>
+                      </wps:txbx>
+                      <wps:bodyPr rot="0" spcFirstLastPara="0" vertOverflow="overflow" horzOverflow="overflow" vert="horz" wrap="square" lIns="0" tIns="0" rIns="0" bIns="0" numCol="1" spcCol="0" rtlCol="0" fromWordArt="0" anchor="t" anchorCtr="0" forceAA="0" compatLnSpc="1">
+                        <a:prstTxWarp prst="textNoShape">
+                          <a:avLst/>
+                        </a:prstTxWarp>
+                        <a:spAutoFit/>
+                      </wps:bodyPr>
+                    </wps:wsp>
+                  </a:graphicData>
+                </a:graphic>
+              </wp:anchor>
+            </w:drawing>
+          </mc:Choice>
+          <mc:Fallback>
+            <w:pict>
+              <v:shape w14:anchorId="72D81ACA" id="_x0000_s1028" type="#_x0000_t202" style="position:absolute;margin-left:0;margin-top:516.9pt;width:341.2pt;height:.05pt;z-index:-251652096;visibility:visible;mso-wrap-style:square;mso-wrap-distance-left:9pt;mso-wrap-distance-top:0;mso-wrap-distance-right:9pt;mso-wrap-distance-bottom:0;mso-position-horizontal:absolute;mso-position-horizontal-relative:text;mso-position-vertical:absolute;mso-position-vertical-relative:text;v-text-anchor:top" o:gfxdata="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" stroked="f">
+                <v:textbox style="mso-fit-shape-to-text:t" inset="0,0,0,0">
+                  <w:txbxContent>
+                    <w:p>
+                      <w:pPr>
+                        <w:pStyle w:val="Caption"/>
+                        <w:rPr>
+                          <w:noProof/>
+                          <w:sz w:val="22"/>
+                          <w:szCs w:val="22"/>
+                        </w:rPr>
+                      </w:pPr>
+                      <w:r>
+                        <w:t xml:space="preserve">Figure </w:t>
+                      </w:r>
+                      <w:r>
+                        <w:fldChar w:fldCharType="begin"/>
+                      </w:r>
+                      <w:r>
+                        <w:instrText xml:space="preserve"> SEQ Figure \* ARABIC </w:instrText>
+                      </w:r>
+                      <w:r>
+                        <w:fldChar w:fldCharType="separate"/>
+                      </w:r>
+                      <w:r>
+                        <w:rPr>
+                          <w:noProof/>
+                        </w:rPr>
+                        <w:t>6</w:t>
+                      </w:r>
+                      <w:r>
+                        <w:fldChar w:fldCharType="end"/>
+                      </w:r>
+                      <w:r>
+                        <w:t xml:space="preserve">: </w:t>
+                      </w:r>
+                      <w:proofErr w:type="spellStart"/>
+                      <w:r>
+                        <w:t>Termplot</w:t>
+                      </w:r>
+                      <w:proofErr w:type="spellEnd"/>
+                      <w:r>
+                        <w:t xml:space="preserve"> diagrams for the effects of six covariates on an index of pinfish catch, using the negative binomial candidate model.</w:t>
+                      </w:r>
+                    </w:p>
+                  </w:txbxContent>
+                </v:textbox>
+                <w10:wrap type="tight"/>
+              </v:shape>
+            </w:pict>
+          </mc:Fallback>
+        </mc:AlternateContent>
+      </w:r>
+      <w:r>
+        <w:rPr>
+          <w:noProof/>
+        </w:rPr>
+        <w:drawing>
+          <wp:anchor distT="0" distB="0" distL="114300" distR="114300" simplePos="0" relativeHeight="251662336" behindDoc="1" locked="0" layoutInCell="1" allowOverlap="1" wp14:anchorId="0A1E7C0C" wp14:editId="031B9D74">
+            <wp:simplePos x="0" y="0"/>
+            <wp:positionH relativeFrom="column">
+              <wp:posOffset>0</wp:posOffset>
+            </wp:positionH>
+            <wp:positionV relativeFrom="paragraph">
+              <wp:posOffset>0</wp:posOffset>
+            </wp:positionV>
+            <wp:extent cx="4333515" cy="6507804"/>
+            <wp:effectExtent l="0" t="0" r="0" b="0"/>
+            <wp:wrapTight wrapText="bothSides">
+              <wp:wrapPolygon edited="0">
+                <wp:start x="0" y="0"/>
+                <wp:lineTo x="0" y="21541"/>
+                <wp:lineTo x="21524" y="21541"/>
+                <wp:lineTo x="21524" y="0"/>
+                <wp:lineTo x="0" y="0"/>
+              </wp:wrapPolygon>
+            </wp:wrapTight>
+            <wp:docPr id="1871074324" name="Picture 1" descr="A group of graphs showing different types of numbers&#10;&#10;Description automatically generated with medium confidence"/>
+            <wp:cNvGraphicFramePr>
+              <a:graphicFrameLocks xmlns:a="http://schemas.openxmlformats.org/drawingml/2006/main" noChangeAspect="1"/>
+            </wp:cNvGraphicFramePr>
+            <a:graphic xmlns:a="http://schemas.openxmlformats.org/drawingml/2006/main">
+              <a:graphicData uri="http://schemas.openxmlformats.org/drawingml/2006/picture">
+                <pic:pic xmlns:pic="http://schemas.openxmlformats.org/drawingml/2006/picture">
+                  <pic:nvPicPr>
+                    <pic:cNvPr id="1871074324" name="Picture 1" descr="A group of graphs showing different types of numbers&#10;&#10;Description automatically generated with medium confidence"/>
+                    <pic:cNvPicPr/>
+                  </pic:nvPicPr>
+                  <pic:blipFill>
+                    <a:blip r:embed="rId14" cstate="print">
+                      <a:extLst>
+                        <a:ext uri="{28A0092B-C50C-407E-A947-70E740481C1C}">
+                          <a14:useLocalDpi xmlns:a14="http://schemas.microsoft.com/office/drawing/2010/main" val="0"/>
+                        </a:ext>
+                      </a:extLst>
+                    </a:blip>
+                    <a:stretch>
+                      <a:fillRect/>
+                    </a:stretch>
+                  </pic:blipFill>
+                  <pic:spPr>
+                    <a:xfrm>
+                      <a:off x="0" y="0"/>
+                      <a:ext cx="4333515" cy="6507804"/>
+                    </a:xfrm>
+                    <a:prstGeom prst="rect">
+                      <a:avLst/>
+                    </a:prstGeom>
+                  </pic:spPr>
+                </pic:pic>
+              </a:graphicData>
+            </a:graphic>
+            <wp14:sizeRelH relativeFrom="page">
+              <wp14:pctWidth>0</wp14:pctWidth>
+            </wp14:sizeRelH>
+            <wp14:sizeRelV relativeFrom="page">
+              <wp14:pctHeight>0</wp14:pctHeight>
+            </wp14:sizeRelV>
+          </wp:anchor>
+        </w:drawing>
+      </w:r>
+    </w:p>
+    <w:p/>
+    <w:p>
+      <w:r>
+        <w:t>Figure 6 shows the relative effects of the various covariates on the pinfish index. The index fluctuates throughout the years, but no major pattern sticks out there. However, we can see clearly that pinfish are caught more in areas with seagrass and muddy bottoms. Pinfish catch increases with increasing depth and salinity, and decreases as temperatures increase.</w:t>
+      </w:r>
+      <w:r>
+        <w:br w:type="page"/>
       </w:r>
     </w:p>
     <w:p>
@@ -1730,6 +2847,7 @@
         <w:ind w:left="1080"/>
       </w:pPr>
       <w:r>
+        <w:lastRenderedPageBreak/>
         <w:t>In your own words, describe what is meant when we say we are calculating a “standardized CPUE”</w:t>
       </w:r>
       <w:r>
@@ -1774,6 +2892,41 @@
       <w:r>
         <w:t xml:space="preserve"> pts)</w:t>
       </w:r>
+    </w:p>
+    <w:p>
+      <w:pPr>
+        <w:pStyle w:val="ListParagraph"/>
+        <w:ind w:left="1080"/>
+      </w:pPr>
+    </w:p>
+    <w:p>
+      <w:pPr>
+        <w:pStyle w:val="ListParagraph"/>
+        <w:ind w:left="1080"/>
+      </w:pPr>
+      <w:r>
+        <w:t xml:space="preserve">Since the purpose of the index of abundance is to accurately reflect abundance trends, it’s important to address any effects that don’t have to do with the population’s actual abundance. The purpose of standardizing CPUE is to do just that. For example, the best model I used here was able to account for catch variation due to seagrass presence, variation due to substrate, due to depth, and so on. With that information </w:t>
+      </w:r>
+      <w:proofErr w:type="gramStart"/>
+      <w:r>
+        <w:t>taken into account</w:t>
+      </w:r>
+      <w:proofErr w:type="gramEnd"/>
+      <w:r>
+        <w:t xml:space="preserve">, we can be confident that the index more accurately reflects abundance trends. </w:t>
+      </w:r>
+    </w:p>
+    <w:p>
+      <w:pPr>
+        <w:pStyle w:val="ListParagraph"/>
+        <w:ind w:left="1080"/>
+      </w:pPr>
+    </w:p>
+    <w:p>
+      <w:pPr>
+        <w:pStyle w:val="ListParagraph"/>
+        <w:ind w:left="1080"/>
+      </w:pPr>
     </w:p>
     <w:p>
       <w:pPr>
@@ -1816,6 +2969,11 @@
       </w:r>
     </w:p>
     <w:p>
+      <w:r>
+        <w:t>6.5 hours (+ more for the grad project component)</w:t>
+      </w:r>
+    </w:p>
+    <w:p>
       <w:pPr>
         <w:pStyle w:val="ListParagraph"/>
         <w:numPr>
@@ -1834,6 +2992,16 @@
     <w:p>
       <w:pPr>
         <w:pStyle w:val="ListParagraph"/>
+      </w:pPr>
+    </w:p>
+    <w:p>
+      <w:r>
+        <w:t>Solo.</w:t>
+      </w:r>
+    </w:p>
+    <w:p>
+      <w:pPr>
+        <w:pStyle w:val="ListParagraph"/>
         <w:numPr>
           <w:ilvl w:val="1"/>
           <w:numId w:val="3"/>
@@ -1841,7 +3009,20 @@
         <w:ind w:left="1080"/>
       </w:pPr>
       <w:r>
-        <w:t xml:space="preserve">Were there any particular things you struggled with in this lab and how did you overcome them? </w:t>
+        <w:t xml:space="preserve">Were there any </w:t>
+      </w:r>
+      <w:proofErr w:type="gramStart"/>
+      <w:r>
+        <w:t>particular things</w:t>
+      </w:r>
+      <w:proofErr w:type="gramEnd"/>
+      <w:r>
+        <w:t xml:space="preserve"> you struggled with in this lab and how did you overcome them? </w:t>
+      </w:r>
+    </w:p>
+    <w:p>
+      <w:r>
+        <w:t>Choosing the “best” model was a little tricky because deviance explained was higher for a model with worse AIC and diagnostics. It was a matter of weighing the evidence and prioritizing.</w:t>
       </w:r>
     </w:p>
     <w:p>
@@ -1885,12 +3066,22 @@
       </w:r>
     </w:p>
     <w:p>
-      <w:pPr>
-        <w:pStyle w:val="ListParagraph"/>
-        <w:ind w:left="1080"/>
-      </w:pPr>
-    </w:p>
-    <w:p/>
+      <w:r>
+        <w:t xml:space="preserve">What I worked on this week was getting the data into the right format for a capture history. I had been having issues due to the use of two different tagging system, but combining those into one ID field did the trick nicely. Assembling capture histories involved creating an entirely new data frame iteratively, which was time consuming to code (and takes some time to run!). At this point I am comfortable with the capture histories and I’m preparing to run the CJS analysis with </w:t>
+      </w:r>
+      <w:proofErr w:type="spellStart"/>
+      <w:r>
+        <w:t>RMark</w:t>
+      </w:r>
+      <w:proofErr w:type="spellEnd"/>
+      <w:r>
+        <w:t xml:space="preserve">. The last thing I need to investigate before doing that is how to code the robust design of the survey, with secondary occasions (surveys) nested within primary occasions (seasons). I’ll poke around and try to work this challenge out, </w:t>
+      </w:r>
+      <w:r>
+        <w:lastRenderedPageBreak/>
+        <w:t>and my plan B in case I can’t make that work will be to do a simpler CJS analysis without accounting for the robust design.</w:t>
+      </w:r>
+    </w:p>
     <w:sectPr>
       <w:pgSz w:w="12240" w:h="15840"/>
       <w:pgMar w:top="1440" w:right="1440" w:bottom="1440" w:left="1440" w:header="720" w:footer="720" w:gutter="0"/>
@@ -3461,6 +4652,44 @@
     <w:uiPriority w:val="99"/>
     <w:rsid w:val="002F5E38"/>
   </w:style>
+  <w:style w:type="paragraph" w:styleId="Caption">
+    <w:name w:val="caption"/>
+    <w:basedOn w:val="Normal"/>
+    <w:next w:val="Normal"/>
+    <w:uiPriority w:val="35"/>
+    <w:unhideWhenUsed/>
+    <w:qFormat/>
+    <w:rsid w:val="001E08D1"/>
+    <w:pPr>
+      <w:spacing w:after="200" w:line="240" w:lineRule="auto"/>
+    </w:pPr>
+    <w:rPr>
+      <w:i/>
+      <w:iCs/>
+      <w:color w:val="44546A" w:themeColor="text2"/>
+      <w:sz w:val="18"/>
+      <w:szCs w:val="18"/>
+    </w:rPr>
+  </w:style>
+  <w:style w:type="table" w:styleId="TableGrid">
+    <w:name w:val="Table Grid"/>
+    <w:basedOn w:val="TableNormal"/>
+    <w:uiPriority w:val="39"/>
+    <w:rsid w:val="003C3E46"/>
+    <w:pPr>
+      <w:spacing w:after="0" w:line="240" w:lineRule="auto"/>
+    </w:pPr>
+    <w:tblPr>
+      <w:tblBorders>
+        <w:top w:val="single" w:sz="4" w:space="0" w:color="auto"/>
+        <w:left w:val="single" w:sz="4" w:space="0" w:color="auto"/>
+        <w:bottom w:val="single" w:sz="4" w:space="0" w:color="auto"/>
+        <w:right w:val="single" w:sz="4" w:space="0" w:color="auto"/>
+        <w:insideH w:val="single" w:sz="4" w:space="0" w:color="auto"/>
+        <w:insideV w:val="single" w:sz="4" w:space="0" w:color="auto"/>
+      </w:tblBorders>
+    </w:tblPr>
+  </w:style>
 </w:styles>
 </file>
 
@@ -3723,4 +4952,16 @@
     </a:ext>
   </a:extLst>
 </a:theme>
+</file>
+
+<file path=customXml/item1.xml><?xml version="1.0" encoding="utf-8"?>
+<b:Sources xmlns:b="http://schemas.openxmlformats.org/officeDocument/2006/bibliography" xmlns="http://schemas.openxmlformats.org/officeDocument/2006/bibliography" SelectedStyle="/APASixthEditionOfficeOnline.xsl" StyleName="APA" Version="6"/>
+</file>
+
+<file path=customXml/itemProps1.xml><?xml version="1.0" encoding="utf-8"?>
+<ds:datastoreItem xmlns:ds="http://schemas.openxmlformats.org/officeDocument/2006/customXml" ds:itemID="{3C572E52-67D0-704E-A970-79A99B2EBBE7}">
+  <ds:schemaRefs>
+    <ds:schemaRef ds:uri="http://schemas.openxmlformats.org/officeDocument/2006/bibliography"/>
+  </ds:schemaRefs>
+</ds:datastoreItem>
 </file>
</xml_diff>

<commit_message>
added project code and related documents
</commit_message>
<xml_diff>
--- a/Lab 13 - CPUE Standardization, model-based/HW13.docx
+++ b/Lab 13 - CPUE Standardization, model-based/HW13.docx
@@ -1681,6 +1681,9 @@
         <w:keepNext/>
       </w:pPr>
       <w:r>
+        <w:rPr>
+          <w:noProof/>
+        </w:rPr>
         <w:drawing>
           <wp:inline distT="0" distB="0" distL="0" distR="0" wp14:anchorId="53475454" wp14:editId="08732CDB">
             <wp:extent cx="5734685" cy="5466944"/>
@@ -1797,6 +1800,9 @@
         <w:keepNext/>
       </w:pPr>
       <w:r>
+        <w:rPr>
+          <w:noProof/>
+        </w:rPr>
         <w:drawing>
           <wp:inline distT="0" distB="0" distL="0" distR="0" wp14:anchorId="349712D6" wp14:editId="5EEA5DDE">
             <wp:extent cx="6643991" cy="4139717"/>
@@ -1866,16 +1872,7 @@
         <w:t xml:space="preserve"> </w:t>
       </w:r>
       <w:r>
-        <w:t xml:space="preserve">Time series plot of </w:t>
-      </w:r>
-      <w:r>
-        <w:t xml:space="preserve">standardized </w:t>
-      </w:r>
-      <w:r>
-        <w:t>pinfish indices for Tampa Bay from 1992 to 2006</w:t>
-      </w:r>
-      <w:r>
-        <w:t>. Different colors correspond to various methods of calculating the indices.</w:t>
+        <w:t>Time series plot of standardized pinfish indices for Tampa Bay from 1992 to 2006. Different colors correspond to various methods of calculating the indices.</w:t>
       </w:r>
     </w:p>
     <w:p>
@@ -2058,7 +2055,7 @@
               </wp:anchor>
             </w:drawing>
           </mc:Choice>
-          <mc:Fallback>
+          <mc:Fallback xmlns="">
             <w:pict>
               <v:shapetype w14:anchorId="5B1D9F31" id="_x0000_t202" coordsize="21600,21600" o:spt="202" path="m,l,21600r21600,l21600,xe">
                 <v:stroke joinstyle="miter"/>
@@ -2147,7 +2144,7 @@
               </wp:anchor>
             </w:drawing>
           </mc:Choice>
-          <mc:Fallback>
+          <mc:Fallback xmlns="">
             <w:pict>
               <v:shape w14:anchorId="7C9286E8" id="_x0000_s1027" type="#_x0000_t202" style="position:absolute;margin-left:307.1pt;margin-top:3.5pt;width:97.3pt;height:19.85pt;z-index:251661312;visibility:visible;mso-wrap-style:square;mso-width-percent:0;mso-height-percent:0;mso-wrap-distance-left:9pt;mso-wrap-distance-top:0;mso-wrap-distance-right:9pt;mso-wrap-distance-bottom:0;mso-position-horizontal:absolute;mso-position-horizontal-relative:text;mso-position-vertical:absolute;mso-position-vertical-relative:text;mso-width-percent:0;mso-height-percent:0;mso-width-relative:margin;mso-height-relative:margin;v-text-anchor:top" o:gfxdata="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" fillcolor="white [3201]" strokeweight=".5pt">
                 <v:textbox>
@@ -2165,6 +2162,9 @@
         </mc:AlternateContent>
       </w:r>
       <w:r>
+        <w:rPr>
+          <w:noProof/>
+        </w:rPr>
         <w:drawing>
           <wp:inline distT="0" distB="0" distL="0" distR="0" wp14:anchorId="340E9BC0" wp14:editId="18ED58CD">
             <wp:extent cx="2989012" cy="3131685"/>
@@ -2205,6 +2205,9 @@
         <w:t xml:space="preserve"> </w:t>
       </w:r>
       <w:r>
+        <w:rPr>
+          <w:noProof/>
+        </w:rPr>
         <w:drawing>
           <wp:inline distT="0" distB="0" distL="0" distR="0" wp14:anchorId="004B3161" wp14:editId="135F8C39">
             <wp:extent cx="2616200" cy="3132644"/>
@@ -2704,7 +2707,7 @@
               </wp:anchor>
             </w:drawing>
           </mc:Choice>
-          <mc:Fallback>
+          <mc:Fallback xmlns="">
             <w:pict>
               <v:shape w14:anchorId="72D81ACA" id="_x0000_s1028" type="#_x0000_t202" style="position:absolute;margin-left:0;margin-top:516.9pt;width:341.2pt;height:.05pt;z-index:-251652096;visibility:visible;mso-wrap-style:square;mso-wrap-distance-left:9pt;mso-wrap-distance-top:0;mso-wrap-distance-right:9pt;mso-wrap-distance-bottom:0;mso-position-horizontal:absolute;mso-position-horizontal-relative:text;mso-position-vertical:absolute;mso-position-vertical-relative:text;v-text-anchor:top" o:gfxdata="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" stroked="f">
                 <v:textbox style="mso-fit-shape-to-text:t" inset="0,0,0,0">
@@ -2764,7 +2767,7 @@
           <w:noProof/>
         </w:rPr>
         <w:drawing>
-          <wp:anchor distT="0" distB="0" distL="114300" distR="114300" simplePos="0" relativeHeight="251662336" behindDoc="1" locked="0" layoutInCell="1" allowOverlap="1" wp14:anchorId="0A1E7C0C" wp14:editId="031B9D74">
+          <wp:anchor distT="0" distB="0" distL="114300" distR="114300" simplePos="0" relativeHeight="251662336" behindDoc="1" locked="0" layoutInCell="1" allowOverlap="1" wp14:anchorId="0A1E7C0C" wp14:editId="600B1061">
             <wp:simplePos x="0" y="0"/>
             <wp:positionH relativeFrom="column">
               <wp:posOffset>0</wp:posOffset>
@@ -3082,6 +3085,3743 @@
         <w:t>and my plan B in case I can’t make that work will be to do a simpler CJS analysis without accounting for the robust design.</w:t>
       </w:r>
     </w:p>
+    <w:p/>
+    <w:p/>
+    <w:p>
+      <w:pPr>
+        <w:pStyle w:val="Heading1"/>
+      </w:pPr>
+      <w:r>
+        <w:t xml:space="preserve">Appendix: </w:t>
+      </w:r>
+      <w:r>
+        <w:rPr>
+          <w:b/>
+          <w:bCs/>
+          <w:u w:val="single"/>
+        </w:rPr>
+        <w:t>CODE</w:t>
+      </w:r>
+    </w:p>
+    <w:p>
+      <w:pPr>
+        <w:spacing w:after="0"/>
+      </w:pPr>
+      <w:r>
+        <w:t>library(here)</w:t>
+      </w:r>
+    </w:p>
+    <w:p>
+      <w:pPr>
+        <w:spacing w:after="0"/>
+      </w:pPr>
+      <w:r>
+        <w:t>library(ggplot2)</w:t>
+      </w:r>
+    </w:p>
+    <w:p>
+      <w:pPr>
+        <w:spacing w:after="0"/>
+      </w:pPr>
+      <w:r>
+        <w:t>library(</w:t>
+      </w:r>
+      <w:proofErr w:type="spellStart"/>
+      <w:r>
+        <w:t>gridExtra</w:t>
+      </w:r>
+      <w:proofErr w:type="spellEnd"/>
+      <w:r>
+        <w:t>)</w:t>
+      </w:r>
+    </w:p>
+    <w:p>
+      <w:pPr>
+        <w:spacing w:after="0"/>
+      </w:pPr>
+      <w:r>
+        <w:t>library(</w:t>
+      </w:r>
+      <w:proofErr w:type="spellStart"/>
+      <w:r>
+        <w:t>countreg</w:t>
+      </w:r>
+      <w:proofErr w:type="spellEnd"/>
+      <w:r>
+        <w:t>)</w:t>
+      </w:r>
+    </w:p>
+    <w:p>
+      <w:pPr>
+        <w:spacing w:after="0"/>
+      </w:pPr>
+      <w:r>
+        <w:t>library(</w:t>
+      </w:r>
+      <w:proofErr w:type="spellStart"/>
+      <w:r>
+        <w:t>topmodels</w:t>
+      </w:r>
+      <w:proofErr w:type="spellEnd"/>
+      <w:r>
+        <w:t>)</w:t>
+      </w:r>
+    </w:p>
+    <w:p>
+      <w:pPr>
+        <w:spacing w:after="0"/>
+      </w:pPr>
+      <w:r>
+        <w:t>library(</w:t>
+      </w:r>
+      <w:proofErr w:type="spellStart"/>
+      <w:r>
+        <w:t>tidyverse</w:t>
+      </w:r>
+      <w:proofErr w:type="spellEnd"/>
+      <w:r>
+        <w:t>)</w:t>
+      </w:r>
+    </w:p>
+    <w:p>
+      <w:pPr>
+        <w:spacing w:after="0"/>
+      </w:pPr>
+    </w:p>
+    <w:p>
+      <w:pPr>
+        <w:spacing w:after="0"/>
+      </w:pPr>
+    </w:p>
+    <w:p>
+      <w:pPr>
+        <w:spacing w:after="0"/>
+      </w:pPr>
+      <w:r>
+        <w:t># 458 SECTION (extra credit) ####----</w:t>
+      </w:r>
+    </w:p>
+    <w:p>
+      <w:pPr>
+        <w:spacing w:after="0"/>
+      </w:pPr>
+      <w:r>
+        <w:t>pinfish &lt;- read.csv(here("Lab 13 - CPUE Standardization, model-based", "pinfish1992-2006.csv"))</w:t>
+      </w:r>
+    </w:p>
+    <w:p>
+      <w:pPr>
+        <w:spacing w:after="0"/>
+      </w:pPr>
+      <w:proofErr w:type="spellStart"/>
+      <w:r>
+        <w:t>pinfish$CPUE</w:t>
+      </w:r>
+      <w:proofErr w:type="spellEnd"/>
+      <w:r>
+        <w:t xml:space="preserve"> &lt;- </w:t>
+      </w:r>
+      <w:proofErr w:type="spellStart"/>
+      <w:r>
+        <w:t>pinfish$number</w:t>
+      </w:r>
+      <w:proofErr w:type="spellEnd"/>
+    </w:p>
+    <w:p>
+      <w:pPr>
+        <w:spacing w:after="0"/>
+      </w:pPr>
+      <w:proofErr w:type="spellStart"/>
+      <w:r>
+        <w:t>pinfish$year</w:t>
+      </w:r>
+      <w:proofErr w:type="spellEnd"/>
+      <w:r>
+        <w:t xml:space="preserve"> &lt;- </w:t>
+      </w:r>
+      <w:proofErr w:type="spellStart"/>
+      <w:r>
+        <w:t>as.factor</w:t>
+      </w:r>
+      <w:proofErr w:type="spellEnd"/>
+      <w:r>
+        <w:t>(</w:t>
+      </w:r>
+      <w:proofErr w:type="spellStart"/>
+      <w:r>
+        <w:t>pinfish$year</w:t>
+      </w:r>
+      <w:proofErr w:type="spellEnd"/>
+      <w:r>
+        <w:t>)</w:t>
+      </w:r>
+    </w:p>
+    <w:p>
+      <w:pPr>
+        <w:spacing w:after="0"/>
+      </w:pPr>
+      <w:proofErr w:type="spellStart"/>
+      <w:r>
+        <w:t>pinfish$veg</w:t>
+      </w:r>
+      <w:proofErr w:type="spellEnd"/>
+      <w:r>
+        <w:t xml:space="preserve"> &lt;- </w:t>
+      </w:r>
+      <w:proofErr w:type="spellStart"/>
+      <w:r>
+        <w:t>as.factor</w:t>
+      </w:r>
+      <w:proofErr w:type="spellEnd"/>
+      <w:r>
+        <w:t>(</w:t>
+      </w:r>
+      <w:proofErr w:type="spellStart"/>
+      <w:r>
+        <w:t>pinfish$veg</w:t>
+      </w:r>
+      <w:proofErr w:type="spellEnd"/>
+      <w:r>
+        <w:t>)</w:t>
+      </w:r>
+    </w:p>
+    <w:p>
+      <w:pPr>
+        <w:spacing w:after="0"/>
+      </w:pPr>
+      <w:proofErr w:type="spellStart"/>
+      <w:r>
+        <w:t>pinfish$bot</w:t>
+      </w:r>
+      <w:proofErr w:type="spellEnd"/>
+      <w:r>
+        <w:t xml:space="preserve"> &lt;- </w:t>
+      </w:r>
+      <w:proofErr w:type="spellStart"/>
+      <w:r>
+        <w:t>as.factor</w:t>
+      </w:r>
+      <w:proofErr w:type="spellEnd"/>
+      <w:r>
+        <w:t>(</w:t>
+      </w:r>
+      <w:proofErr w:type="spellStart"/>
+      <w:r>
+        <w:t>pinfish$bot</w:t>
+      </w:r>
+      <w:proofErr w:type="spellEnd"/>
+      <w:r>
+        <w:t>)</w:t>
+      </w:r>
+    </w:p>
+    <w:p>
+      <w:pPr>
+        <w:spacing w:after="0"/>
+      </w:pPr>
+      <w:proofErr w:type="spellStart"/>
+      <w:r>
+        <w:t>pinfish$logCPUE</w:t>
+      </w:r>
+      <w:proofErr w:type="spellEnd"/>
+      <w:r>
+        <w:t xml:space="preserve"> &lt;- log(pinfish$CPUE+1)</w:t>
+      </w:r>
+    </w:p>
+    <w:p>
+      <w:pPr>
+        <w:spacing w:after="0"/>
+      </w:pPr>
+      <w:r>
+        <w:t>pinfish$CPUE1 &lt;- pinfish$CPUE+1</w:t>
+      </w:r>
+    </w:p>
+    <w:p>
+      <w:pPr>
+        <w:spacing w:after="0"/>
+      </w:pPr>
+      <w:proofErr w:type="spellStart"/>
+      <w:r>
+        <w:t>pinfish.pos</w:t>
+      </w:r>
+      <w:proofErr w:type="spellEnd"/>
+      <w:r>
+        <w:t xml:space="preserve"> &lt;- subset(pinfish, CPUE&gt;0)</w:t>
+      </w:r>
+    </w:p>
+    <w:p>
+      <w:pPr>
+        <w:spacing w:after="0"/>
+      </w:pPr>
+    </w:p>
+    <w:p>
+      <w:pPr>
+        <w:spacing w:after="0"/>
+      </w:pPr>
+      <w:r>
+        <w:t>## a - exploratory plots ####----</w:t>
+      </w:r>
+    </w:p>
+    <w:p>
+      <w:pPr>
+        <w:spacing w:after="0"/>
+      </w:pPr>
+      <w:r>
+        <w:t>#CPUE histograms</w:t>
+      </w:r>
+    </w:p>
+    <w:p>
+      <w:pPr>
+        <w:spacing w:after="0"/>
+      </w:pPr>
+      <w:r>
+        <w:t>par(</w:t>
+      </w:r>
+      <w:proofErr w:type="spellStart"/>
+      <w:r>
+        <w:t>mfrow</w:t>
+      </w:r>
+      <w:proofErr w:type="spellEnd"/>
+      <w:r>
+        <w:t>=c(2,1))</w:t>
+      </w:r>
+    </w:p>
+    <w:p>
+      <w:pPr>
+        <w:spacing w:after="0"/>
+      </w:pPr>
+      <w:r>
+        <w:t>hist(</w:t>
+      </w:r>
+      <w:proofErr w:type="spellStart"/>
+      <w:r>
+        <w:t>pinfish$CPUE</w:t>
+      </w:r>
+      <w:proofErr w:type="spellEnd"/>
+      <w:r>
+        <w:t>, main="CPUE")</w:t>
+      </w:r>
+    </w:p>
+    <w:p>
+      <w:pPr>
+        <w:spacing w:after="0"/>
+      </w:pPr>
+      <w:r>
+        <w:t>hist(</w:t>
+      </w:r>
+      <w:proofErr w:type="spellStart"/>
+      <w:r>
+        <w:t>pinfish.pos$CPUE</w:t>
+      </w:r>
+      <w:proofErr w:type="spellEnd"/>
+      <w:r>
+        <w:t>, main ="CPUE&gt;0")</w:t>
+      </w:r>
+    </w:p>
+    <w:p>
+      <w:pPr>
+        <w:spacing w:after="0"/>
+      </w:pPr>
+    </w:p>
+    <w:p>
+      <w:pPr>
+        <w:spacing w:after="0"/>
+      </w:pPr>
+      <w:r>
+        <w:t>#covariate effects on CPUE</w:t>
+      </w:r>
+    </w:p>
+    <w:p>
+      <w:pPr>
+        <w:spacing w:after="0"/>
+      </w:pPr>
+      <w:r>
+        <w:t xml:space="preserve">p1 &lt;- pinfish %&gt;% </w:t>
+      </w:r>
+      <w:proofErr w:type="spellStart"/>
+      <w:r>
+        <w:t>ggplot</w:t>
+      </w:r>
+      <w:proofErr w:type="spellEnd"/>
+      <w:r>
+        <w:t>(</w:t>
+      </w:r>
+      <w:proofErr w:type="spellStart"/>
+      <w:r>
+        <w:t>aes</w:t>
+      </w:r>
+      <w:proofErr w:type="spellEnd"/>
+      <w:r>
+        <w:t>(x=year, y=</w:t>
+      </w:r>
+      <w:proofErr w:type="spellStart"/>
+      <w:r>
+        <w:t>logCPUE</w:t>
+      </w:r>
+      <w:proofErr w:type="spellEnd"/>
+      <w:r>
+        <w:t>))+</w:t>
+      </w:r>
+      <w:proofErr w:type="spellStart"/>
+      <w:r>
+        <w:t>ggtitle</w:t>
+      </w:r>
+      <w:proofErr w:type="spellEnd"/>
+      <w:r>
+        <w:t>("Year")+</w:t>
+      </w:r>
+      <w:proofErr w:type="spellStart"/>
+      <w:r>
+        <w:t>geom_boxplot</w:t>
+      </w:r>
+      <w:proofErr w:type="spellEnd"/>
+      <w:r>
+        <w:t>()+labs(y="log(CPUE+1)")</w:t>
+      </w:r>
+    </w:p>
+    <w:p>
+      <w:pPr>
+        <w:spacing w:after="0"/>
+      </w:pPr>
+      <w:r>
+        <w:t xml:space="preserve">p2 &lt;- pinfish %&gt;% </w:t>
+      </w:r>
+      <w:proofErr w:type="spellStart"/>
+      <w:r>
+        <w:t>ggplot</w:t>
+      </w:r>
+      <w:proofErr w:type="spellEnd"/>
+      <w:r>
+        <w:t>(</w:t>
+      </w:r>
+      <w:proofErr w:type="spellStart"/>
+      <w:r>
+        <w:t>aes</w:t>
+      </w:r>
+      <w:proofErr w:type="spellEnd"/>
+      <w:r>
+        <w:t>(x=veg, y=logCPUE))+ggtitle("Vegetation")+geom_boxplot()+labs(y="log(CPUE+1)")</w:t>
+      </w:r>
+    </w:p>
+    <w:p>
+      <w:pPr>
+        <w:spacing w:after="0"/>
+      </w:pPr>
+      <w:r>
+        <w:t xml:space="preserve">p3 &lt;- pinfish %&gt;% </w:t>
+      </w:r>
+      <w:proofErr w:type="spellStart"/>
+      <w:r>
+        <w:t>ggplot</w:t>
+      </w:r>
+      <w:proofErr w:type="spellEnd"/>
+      <w:r>
+        <w:t>(</w:t>
+      </w:r>
+      <w:proofErr w:type="spellStart"/>
+      <w:r>
+        <w:t>aes</w:t>
+      </w:r>
+      <w:proofErr w:type="spellEnd"/>
+      <w:r>
+        <w:t>(x=bot, y=</w:t>
+      </w:r>
+      <w:proofErr w:type="spellStart"/>
+      <w:r>
+        <w:t>logCPUE</w:t>
+      </w:r>
+      <w:proofErr w:type="spellEnd"/>
+      <w:r>
+        <w:t>))+</w:t>
+      </w:r>
+      <w:proofErr w:type="spellStart"/>
+      <w:r>
+        <w:t>ggtitle</w:t>
+      </w:r>
+      <w:proofErr w:type="spellEnd"/>
+      <w:r>
+        <w:t>("Bottom Substrate")+</w:t>
+      </w:r>
+      <w:proofErr w:type="spellStart"/>
+      <w:r>
+        <w:t>geom_boxplot</w:t>
+      </w:r>
+      <w:proofErr w:type="spellEnd"/>
+      <w:r>
+        <w:t>()+labs(y="log(CPUE+1)")</w:t>
+      </w:r>
+    </w:p>
+    <w:p>
+      <w:pPr>
+        <w:spacing w:after="0"/>
+      </w:pPr>
+      <w:r>
+        <w:t xml:space="preserve">p4 &lt;- pinfish %&gt;% </w:t>
+      </w:r>
+      <w:proofErr w:type="spellStart"/>
+      <w:r>
+        <w:t>ggplot</w:t>
+      </w:r>
+      <w:proofErr w:type="spellEnd"/>
+      <w:r>
+        <w:t>(</w:t>
+      </w:r>
+      <w:proofErr w:type="spellStart"/>
+      <w:r>
+        <w:t>aes</w:t>
+      </w:r>
+      <w:proofErr w:type="spellEnd"/>
+      <w:r>
+        <w:t>(x=depth, y=</w:t>
+      </w:r>
+      <w:proofErr w:type="spellStart"/>
+      <w:r>
+        <w:t>logCPUE</w:t>
+      </w:r>
+      <w:proofErr w:type="spellEnd"/>
+      <w:r>
+        <w:t>))+</w:t>
+      </w:r>
+      <w:proofErr w:type="spellStart"/>
+      <w:r>
+        <w:t>ggtitle</w:t>
+      </w:r>
+      <w:proofErr w:type="spellEnd"/>
+      <w:r>
+        <w:t>("Depth (m)")+</w:t>
+      </w:r>
+      <w:proofErr w:type="spellStart"/>
+      <w:r>
+        <w:t>geom_point</w:t>
+      </w:r>
+      <w:proofErr w:type="spellEnd"/>
+      <w:r>
+        <w:t xml:space="preserve">()+labs(y="log(CPUE+1)") #units not specified. Guessing m, since most </w:t>
+      </w:r>
+      <w:proofErr w:type="spellStart"/>
+      <w:r>
+        <w:t>frequen</w:t>
+      </w:r>
+      <w:proofErr w:type="spellEnd"/>
+      <w:r>
+        <w:t xml:space="preserve"> in 16 to 32 inch of water according to a source</w:t>
+      </w:r>
+    </w:p>
+    <w:p>
+      <w:pPr>
+        <w:spacing w:after="0"/>
+      </w:pPr>
+      <w:r>
+        <w:t xml:space="preserve">p5 &lt;- pinfish %&gt;% </w:t>
+      </w:r>
+      <w:proofErr w:type="spellStart"/>
+      <w:r>
+        <w:t>ggplot</w:t>
+      </w:r>
+      <w:proofErr w:type="spellEnd"/>
+      <w:r>
+        <w:t>(</w:t>
+      </w:r>
+      <w:proofErr w:type="spellStart"/>
+      <w:r>
+        <w:t>aes</w:t>
+      </w:r>
+      <w:proofErr w:type="spellEnd"/>
+      <w:r>
+        <w:t>(x=</w:t>
+      </w:r>
+      <w:proofErr w:type="spellStart"/>
+      <w:r>
+        <w:t>sal</w:t>
+      </w:r>
+      <w:proofErr w:type="spellEnd"/>
+      <w:r>
+        <w:t>, y=</w:t>
+      </w:r>
+      <w:proofErr w:type="spellStart"/>
+      <w:r>
+        <w:t>logCPUE</w:t>
+      </w:r>
+      <w:proofErr w:type="spellEnd"/>
+      <w:r>
+        <w:t>))+</w:t>
+      </w:r>
+      <w:proofErr w:type="spellStart"/>
+      <w:r>
+        <w:t>ggtitle</w:t>
+      </w:r>
+      <w:proofErr w:type="spellEnd"/>
+      <w:r>
+        <w:t>("Salinity (ppt)")+</w:t>
+      </w:r>
+      <w:proofErr w:type="spellStart"/>
+      <w:r>
+        <w:t>geom_point</w:t>
+      </w:r>
+      <w:proofErr w:type="spellEnd"/>
+      <w:r>
+        <w:t>()+labs(y="log(CPUE+1)")</w:t>
+      </w:r>
+    </w:p>
+    <w:p>
+      <w:pPr>
+        <w:spacing w:after="0"/>
+      </w:pPr>
+      <w:r>
+        <w:lastRenderedPageBreak/>
+        <w:t xml:space="preserve">p6 &lt;- pinfish %&gt;% </w:t>
+      </w:r>
+      <w:proofErr w:type="spellStart"/>
+      <w:r>
+        <w:t>ggplot</w:t>
+      </w:r>
+      <w:proofErr w:type="spellEnd"/>
+      <w:r>
+        <w:t>(</w:t>
+      </w:r>
+      <w:proofErr w:type="spellStart"/>
+      <w:r>
+        <w:t>aes</w:t>
+      </w:r>
+      <w:proofErr w:type="spellEnd"/>
+      <w:r>
+        <w:t>(x=temp, y=</w:t>
+      </w:r>
+      <w:proofErr w:type="spellStart"/>
+      <w:r>
+        <w:t>logCPUE</w:t>
+      </w:r>
+      <w:proofErr w:type="spellEnd"/>
+      <w:r>
+        <w:t>))+</w:t>
+      </w:r>
+      <w:proofErr w:type="spellStart"/>
+      <w:r>
+        <w:t>ggtitle</w:t>
+      </w:r>
+      <w:proofErr w:type="spellEnd"/>
+      <w:r>
+        <w:t>("Temperature (C)")+</w:t>
+      </w:r>
+      <w:proofErr w:type="spellStart"/>
+      <w:r>
+        <w:t>geom_point</w:t>
+      </w:r>
+      <w:proofErr w:type="spellEnd"/>
+      <w:r>
+        <w:t>()+labs(y="log(CPUE+1)")</w:t>
+      </w:r>
+    </w:p>
+    <w:p>
+      <w:pPr>
+        <w:spacing w:after="0"/>
+      </w:pPr>
+      <w:proofErr w:type="spellStart"/>
+      <w:r>
+        <w:t>grid.arrange</w:t>
+      </w:r>
+      <w:proofErr w:type="spellEnd"/>
+      <w:r>
+        <w:t>(p1, p2, p3, p4, p5, p6) #combine all covariate effects onto one grid of plots</w:t>
+      </w:r>
+    </w:p>
+    <w:p>
+      <w:pPr>
+        <w:spacing w:after="0"/>
+      </w:pPr>
+    </w:p>
+    <w:p>
+      <w:pPr>
+        <w:spacing w:after="0"/>
+      </w:pPr>
+    </w:p>
+    <w:p>
+      <w:pPr>
+        <w:spacing w:after="0"/>
+      </w:pPr>
+      <w:r>
+        <w:t>## b - mean CPUE &amp; indices ####----</w:t>
+      </w:r>
+    </w:p>
+    <w:p>
+      <w:pPr>
+        <w:spacing w:after="0"/>
+      </w:pPr>
+      <w:r>
+        <w:t>###0:nominal----</w:t>
+      </w:r>
+    </w:p>
+    <w:p>
+      <w:pPr>
+        <w:spacing w:after="0"/>
+      </w:pPr>
+      <w:r>
+        <w:t>#summary stats by year</w:t>
+      </w:r>
+    </w:p>
+    <w:p>
+      <w:pPr>
+        <w:spacing w:after="0"/>
+      </w:pPr>
+      <w:r>
+        <w:t xml:space="preserve">nominal = pinfish %&gt;% </w:t>
+      </w:r>
+      <w:proofErr w:type="spellStart"/>
+      <w:r>
+        <w:t>group_by</w:t>
+      </w:r>
+      <w:proofErr w:type="spellEnd"/>
+      <w:r>
+        <w:t xml:space="preserve">(year) %&gt;% </w:t>
+      </w:r>
+    </w:p>
+    <w:p>
+      <w:pPr>
+        <w:spacing w:after="0"/>
+      </w:pPr>
+      <w:r>
+        <w:t xml:space="preserve">  summarize(mean = mean(CPUE),</w:t>
+      </w:r>
+    </w:p>
+    <w:p>
+      <w:pPr>
+        <w:spacing w:after="0"/>
+      </w:pPr>
+      <w:r>
+        <w:t xml:space="preserve">            var  = var(CPUE),</w:t>
+      </w:r>
+    </w:p>
+    <w:p>
+      <w:pPr>
+        <w:spacing w:after="0"/>
+      </w:pPr>
+      <w:r>
+        <w:t xml:space="preserve">            cv   = sqrt(var)/mean, #coefficient of variation</w:t>
+      </w:r>
+    </w:p>
+    <w:p>
+      <w:pPr>
+        <w:spacing w:after="0"/>
+      </w:pPr>
+      <w:r>
+        <w:t xml:space="preserve">            n    = length(CPUE),</w:t>
+      </w:r>
+    </w:p>
+    <w:p>
+      <w:pPr>
+        <w:spacing w:after="0"/>
+      </w:pPr>
+      <w:r>
+        <w:t xml:space="preserve">            se   = sqrt(var/n),</w:t>
+      </w:r>
+    </w:p>
+    <w:p>
+      <w:pPr>
+        <w:spacing w:after="0"/>
+      </w:pPr>
+      <w:r>
+        <w:t xml:space="preserve">            LCI  = mean-1.96*se,</w:t>
+      </w:r>
+    </w:p>
+    <w:p>
+      <w:pPr>
+        <w:spacing w:after="0"/>
+      </w:pPr>
+      <w:r>
+        <w:t xml:space="preserve">            UCI  = mean+1.96*se) </w:t>
+      </w:r>
+    </w:p>
+    <w:p>
+      <w:pPr>
+        <w:spacing w:after="0"/>
+      </w:pPr>
+    </w:p>
+    <w:p>
+      <w:pPr>
+        <w:spacing w:after="0"/>
+      </w:pPr>
+    </w:p>
+    <w:p>
+      <w:pPr>
+        <w:spacing w:after="0"/>
+      </w:pPr>
+      <w:r>
+        <w:t>###1: normal GLM----</w:t>
+      </w:r>
+    </w:p>
+    <w:p>
+      <w:pPr>
+        <w:spacing w:after="0"/>
+      </w:pPr>
+      <w:proofErr w:type="spellStart"/>
+      <w:r>
+        <w:t>mod.norm</w:t>
+      </w:r>
+      <w:proofErr w:type="spellEnd"/>
+      <w:r>
+        <w:t>=</w:t>
+      </w:r>
+      <w:proofErr w:type="spellStart"/>
+      <w:r>
+        <w:t>glm</w:t>
+      </w:r>
+      <w:proofErr w:type="spellEnd"/>
+      <w:r>
+        <w:t>(</w:t>
+      </w:r>
+      <w:proofErr w:type="spellStart"/>
+      <w:r>
+        <w:t>CPUE~year+veg+bot+depth+sal+temp</w:t>
+      </w:r>
+      <w:proofErr w:type="spellEnd"/>
+      <w:r>
+        <w:t>, data=pinfish, family=gaussian(link='identity'))</w:t>
+      </w:r>
+    </w:p>
+    <w:p>
+      <w:pPr>
+        <w:spacing w:after="0"/>
+      </w:pPr>
+      <w:r>
+        <w:t>#standardized predictions</w:t>
+      </w:r>
+    </w:p>
+    <w:p>
+      <w:pPr>
+        <w:spacing w:after="0"/>
+      </w:pPr>
+      <w:proofErr w:type="spellStart"/>
+      <w:r>
+        <w:t>pred.data</w:t>
+      </w:r>
+      <w:proofErr w:type="spellEnd"/>
+      <w:r>
+        <w:t>&lt;-</w:t>
+      </w:r>
+      <w:proofErr w:type="spellStart"/>
+      <w:r>
+        <w:t>data.frame</w:t>
+      </w:r>
+      <w:proofErr w:type="spellEnd"/>
+      <w:r>
+        <w:t>(year=levels(</w:t>
+      </w:r>
+      <w:proofErr w:type="spellStart"/>
+      <w:r>
+        <w:t>pinfish$year</w:t>
+      </w:r>
+      <w:proofErr w:type="spellEnd"/>
+      <w:r>
+        <w:t>),veg="Seagrass", bot="Sand",</w:t>
+      </w:r>
+    </w:p>
+    <w:p>
+      <w:pPr>
+        <w:spacing w:after="0"/>
+      </w:pPr>
+      <w:r>
+        <w:t xml:space="preserve">                      depth=mean(</w:t>
+      </w:r>
+      <w:proofErr w:type="spellStart"/>
+      <w:r>
+        <w:t>pinfish$depth</w:t>
+      </w:r>
+      <w:proofErr w:type="spellEnd"/>
+      <w:r>
+        <w:t xml:space="preserve">), </w:t>
+      </w:r>
+      <w:proofErr w:type="spellStart"/>
+      <w:r>
+        <w:t>sal</w:t>
+      </w:r>
+      <w:proofErr w:type="spellEnd"/>
+      <w:r>
+        <w:t>=mean(</w:t>
+      </w:r>
+      <w:proofErr w:type="spellStart"/>
+      <w:r>
+        <w:t>pinfish$sal</w:t>
+      </w:r>
+      <w:proofErr w:type="spellEnd"/>
+      <w:r>
+        <w:t>), temp=mean(</w:t>
+      </w:r>
+      <w:proofErr w:type="spellStart"/>
+      <w:r>
+        <w:t>pinfish$temp</w:t>
+      </w:r>
+      <w:proofErr w:type="spellEnd"/>
+      <w:r>
+        <w:t>))</w:t>
+      </w:r>
+    </w:p>
+    <w:p>
+      <w:pPr>
+        <w:spacing w:after="0"/>
+      </w:pPr>
+      <w:proofErr w:type="spellStart"/>
+      <w:r>
+        <w:t>out.norm</w:t>
+      </w:r>
+      <w:proofErr w:type="spellEnd"/>
+      <w:r>
+        <w:t>&lt;-predict(</w:t>
+      </w:r>
+      <w:proofErr w:type="spellStart"/>
+      <w:r>
+        <w:t>mod.norm</w:t>
+      </w:r>
+      <w:proofErr w:type="spellEnd"/>
+      <w:r>
+        <w:t xml:space="preserve">, </w:t>
+      </w:r>
+      <w:proofErr w:type="spellStart"/>
+      <w:r>
+        <w:t>newdata</w:t>
+      </w:r>
+      <w:proofErr w:type="spellEnd"/>
+      <w:r>
+        <w:t>=</w:t>
+      </w:r>
+      <w:proofErr w:type="spellStart"/>
+      <w:r>
+        <w:t>pred.data</w:t>
+      </w:r>
+      <w:proofErr w:type="spellEnd"/>
+      <w:r>
+        <w:t>, type="response",</w:t>
+      </w:r>
+      <w:proofErr w:type="spellStart"/>
+      <w:r>
+        <w:t>se.fit</w:t>
+      </w:r>
+      <w:proofErr w:type="spellEnd"/>
+      <w:r>
+        <w:t>=T) #bc covariates are held constant, predictions are standardized yearly indices</w:t>
+      </w:r>
+    </w:p>
+    <w:p>
+      <w:pPr>
+        <w:spacing w:after="0"/>
+      </w:pPr>
+      <w:r>
+        <w:t>#data frame with yearly predictions and summary stats</w:t>
+      </w:r>
+    </w:p>
+    <w:p>
+      <w:pPr>
+        <w:spacing w:after="0"/>
+      </w:pPr>
+      <w:r>
+        <w:t>summ.norm&lt;-as.data.frame(cbind(as.numeric(levels(pinfish$year)),out.norm$fit,out.norm$se.fit))</w:t>
+      </w:r>
+    </w:p>
+    <w:p>
+      <w:pPr>
+        <w:spacing w:after="0"/>
+      </w:pPr>
+      <w:r>
+        <w:t>names(</w:t>
+      </w:r>
+      <w:proofErr w:type="spellStart"/>
+      <w:r>
+        <w:t>summ.norm</w:t>
+      </w:r>
+      <w:proofErr w:type="spellEnd"/>
+      <w:r>
+        <w:t>)&lt;-c("</w:t>
+      </w:r>
+      <w:proofErr w:type="spellStart"/>
+      <w:r>
+        <w:t>year","mean","SE</w:t>
+      </w:r>
+      <w:proofErr w:type="spellEnd"/>
+      <w:r>
+        <w:t>")</w:t>
+      </w:r>
+    </w:p>
+    <w:p>
+      <w:pPr>
+        <w:spacing w:after="0"/>
+      </w:pPr>
+      <w:proofErr w:type="spellStart"/>
+      <w:r>
+        <w:t>summ.norm$CV</w:t>
+      </w:r>
+      <w:proofErr w:type="spellEnd"/>
+      <w:r>
+        <w:t>&lt;-</w:t>
+      </w:r>
+      <w:proofErr w:type="spellStart"/>
+      <w:r>
+        <w:t>summ.norm$SE</w:t>
+      </w:r>
+      <w:proofErr w:type="spellEnd"/>
+      <w:r>
+        <w:t>/</w:t>
+      </w:r>
+      <w:proofErr w:type="spellStart"/>
+      <w:r>
+        <w:t>summ.norm$mean</w:t>
+      </w:r>
+      <w:proofErr w:type="spellEnd"/>
+    </w:p>
+    <w:p>
+      <w:pPr>
+        <w:spacing w:after="0"/>
+      </w:pPr>
+      <w:proofErr w:type="spellStart"/>
+      <w:r>
+        <w:t>summ.norm$LCI</w:t>
+      </w:r>
+      <w:proofErr w:type="spellEnd"/>
+      <w:r>
+        <w:t>&lt;-</w:t>
+      </w:r>
+      <w:proofErr w:type="spellStart"/>
+      <w:r>
+        <w:t>summ.norm</w:t>
+      </w:r>
+      <w:proofErr w:type="spellEnd"/>
+      <w:r>
+        <w:t>[,2]-1.96*</w:t>
+      </w:r>
+      <w:proofErr w:type="spellStart"/>
+      <w:r>
+        <w:t>summ.norm</w:t>
+      </w:r>
+      <w:proofErr w:type="spellEnd"/>
+      <w:r>
+        <w:t>[,3]  #Lower 95% Confidence Interval (LCI)</w:t>
+      </w:r>
+    </w:p>
+    <w:p>
+      <w:pPr>
+        <w:spacing w:after="0"/>
+      </w:pPr>
+      <w:proofErr w:type="spellStart"/>
+      <w:r>
+        <w:t>summ.norm$UCI</w:t>
+      </w:r>
+      <w:proofErr w:type="spellEnd"/>
+      <w:r>
+        <w:t>&lt;-</w:t>
+      </w:r>
+      <w:proofErr w:type="spellStart"/>
+      <w:r>
+        <w:t>summ.norm</w:t>
+      </w:r>
+      <w:proofErr w:type="spellEnd"/>
+      <w:r>
+        <w:t>[,2]+1.96*</w:t>
+      </w:r>
+      <w:proofErr w:type="spellStart"/>
+      <w:r>
+        <w:t>summ.norm</w:t>
+      </w:r>
+      <w:proofErr w:type="spellEnd"/>
+      <w:r>
+        <w:t>[,3]  #Upper 95% Confidence Interval (UCI)</w:t>
+      </w:r>
+    </w:p>
+    <w:p>
+      <w:pPr>
+        <w:spacing w:after="0"/>
+      </w:pPr>
+    </w:p>
+    <w:p>
+      <w:pPr>
+        <w:spacing w:after="0"/>
+      </w:pPr>
+      <w:r>
+        <w:t>###2: lognormal GLM----</w:t>
+      </w:r>
+    </w:p>
+    <w:p>
+      <w:pPr>
+        <w:spacing w:after="0"/>
+      </w:pPr>
+      <w:proofErr w:type="spellStart"/>
+      <w:r>
+        <w:t>mod.lognorm</w:t>
+      </w:r>
+      <w:proofErr w:type="spellEnd"/>
+      <w:r>
+        <w:t>=</w:t>
+      </w:r>
+      <w:proofErr w:type="spellStart"/>
+      <w:r>
+        <w:t>glm</w:t>
+      </w:r>
+      <w:proofErr w:type="spellEnd"/>
+      <w:r>
+        <w:t>(</w:t>
+      </w:r>
+      <w:proofErr w:type="spellStart"/>
+      <w:r>
+        <w:t>logCPUE~year+veg+bot+depth+sal+temp</w:t>
+      </w:r>
+      <w:proofErr w:type="spellEnd"/>
+      <w:r>
+        <w:t>, data=</w:t>
+      </w:r>
+      <w:proofErr w:type="spellStart"/>
+      <w:r>
+        <w:t>pinfish,family</w:t>
+      </w:r>
+      <w:proofErr w:type="spellEnd"/>
+      <w:r>
+        <w:t>=gaussian(link='identity'))</w:t>
+      </w:r>
+    </w:p>
+    <w:p>
+      <w:pPr>
+        <w:spacing w:after="0"/>
+      </w:pPr>
+      <w:r>
+        <w:t>#import and run bias correction function, then add summary stats</w:t>
+      </w:r>
+    </w:p>
+    <w:p>
+      <w:pPr>
+        <w:spacing w:after="0"/>
+      </w:pPr>
+      <w:proofErr w:type="spellStart"/>
+      <w:r>
+        <w:t>lnorm.bias.cor</w:t>
+      </w:r>
+      <w:proofErr w:type="spellEnd"/>
+      <w:r>
+        <w:t>=</w:t>
+      </w:r>
+      <w:proofErr w:type="spellStart"/>
+      <w:r>
+        <w:t>dget</w:t>
+      </w:r>
+      <w:proofErr w:type="spellEnd"/>
+      <w:r>
+        <w:t>(here("Lab 13 - CPUE Standardization, model-based", "</w:t>
+      </w:r>
+      <w:proofErr w:type="spellStart"/>
+      <w:r>
+        <w:t>lnormBC.r</w:t>
+      </w:r>
+      <w:proofErr w:type="spellEnd"/>
+      <w:r>
+        <w:t xml:space="preserve">"))  </w:t>
+      </w:r>
+    </w:p>
+    <w:p>
+      <w:pPr>
+        <w:spacing w:after="0"/>
+      </w:pPr>
+      <w:proofErr w:type="spellStart"/>
+      <w:r>
+        <w:t>summ.cor</w:t>
+      </w:r>
+      <w:proofErr w:type="spellEnd"/>
+      <w:r>
+        <w:t>=</w:t>
+      </w:r>
+      <w:proofErr w:type="spellStart"/>
+      <w:r>
+        <w:t>lnorm.bias.cor</w:t>
+      </w:r>
+      <w:proofErr w:type="spellEnd"/>
+      <w:r>
+        <w:t>(</w:t>
+      </w:r>
+      <w:proofErr w:type="spellStart"/>
+      <w:r>
+        <w:t>mod.lognorm</w:t>
+      </w:r>
+      <w:proofErr w:type="spellEnd"/>
+      <w:r>
+        <w:t>)</w:t>
+      </w:r>
+    </w:p>
+    <w:p>
+      <w:pPr>
+        <w:spacing w:after="0"/>
+      </w:pPr>
+      <w:proofErr w:type="spellStart"/>
+      <w:r>
+        <w:t>summ.lognorm</w:t>
+      </w:r>
+      <w:proofErr w:type="spellEnd"/>
+      <w:r>
+        <w:t xml:space="preserve"> &lt;- </w:t>
+      </w:r>
+      <w:proofErr w:type="spellStart"/>
+      <w:r>
+        <w:t>cbind</w:t>
+      </w:r>
+      <w:proofErr w:type="spellEnd"/>
+      <w:r>
+        <w:t>(</w:t>
+      </w:r>
+      <w:proofErr w:type="spellStart"/>
+      <w:r>
+        <w:t>as.numeric</w:t>
+      </w:r>
+      <w:proofErr w:type="spellEnd"/>
+      <w:r>
+        <w:t>(levels(</w:t>
+      </w:r>
+      <w:proofErr w:type="spellStart"/>
+      <w:r>
+        <w:t>pinfish$year</w:t>
+      </w:r>
+      <w:proofErr w:type="spellEnd"/>
+      <w:r>
+        <w:t xml:space="preserve">)), </w:t>
+      </w:r>
+      <w:proofErr w:type="spellStart"/>
+      <w:r>
+        <w:t>summ.cor</w:t>
+      </w:r>
+      <w:proofErr w:type="spellEnd"/>
+      <w:r>
+        <w:t>)</w:t>
+      </w:r>
+    </w:p>
+    <w:p>
+      <w:pPr>
+        <w:spacing w:after="0"/>
+      </w:pPr>
+      <w:r>
+        <w:t>names(</w:t>
+      </w:r>
+      <w:proofErr w:type="spellStart"/>
+      <w:r>
+        <w:t>summ.lognorm</w:t>
+      </w:r>
+      <w:proofErr w:type="spellEnd"/>
+      <w:r>
+        <w:t>) &lt;- c("year", "mean", "SE")</w:t>
+      </w:r>
+    </w:p>
+    <w:p>
+      <w:pPr>
+        <w:spacing w:after="0"/>
+      </w:pPr>
+      <w:proofErr w:type="spellStart"/>
+      <w:r>
+        <w:t>summ.lognorm$CV</w:t>
+      </w:r>
+      <w:proofErr w:type="spellEnd"/>
+      <w:r>
+        <w:t>&lt;-</w:t>
+      </w:r>
+      <w:proofErr w:type="spellStart"/>
+      <w:r>
+        <w:t>summ.cor</w:t>
+      </w:r>
+      <w:proofErr w:type="spellEnd"/>
+      <w:r>
+        <w:t>[,2]/</w:t>
+      </w:r>
+      <w:proofErr w:type="spellStart"/>
+      <w:r>
+        <w:t>summ.cor</w:t>
+      </w:r>
+      <w:proofErr w:type="spellEnd"/>
+      <w:r>
+        <w:t xml:space="preserve">[,1] </w:t>
+      </w:r>
+    </w:p>
+    <w:p>
+      <w:pPr>
+        <w:spacing w:after="0"/>
+      </w:pPr>
+      <w:proofErr w:type="spellStart"/>
+      <w:r>
+        <w:t>summ.lognorm$LCI</w:t>
+      </w:r>
+      <w:proofErr w:type="spellEnd"/>
+      <w:r>
+        <w:t>&lt;-</w:t>
+      </w:r>
+      <w:proofErr w:type="spellStart"/>
+      <w:r>
+        <w:t>summ.cor</w:t>
+      </w:r>
+      <w:proofErr w:type="spellEnd"/>
+      <w:r>
+        <w:t>[,1]-1.96*</w:t>
+      </w:r>
+      <w:proofErr w:type="spellStart"/>
+      <w:r>
+        <w:t>summ.cor</w:t>
+      </w:r>
+      <w:proofErr w:type="spellEnd"/>
+      <w:r>
+        <w:t xml:space="preserve">[,2] </w:t>
+      </w:r>
+    </w:p>
+    <w:p>
+      <w:pPr>
+        <w:spacing w:after="0"/>
+      </w:pPr>
+      <w:proofErr w:type="spellStart"/>
+      <w:r>
+        <w:t>summ.lognorm$UCI</w:t>
+      </w:r>
+      <w:proofErr w:type="spellEnd"/>
+      <w:r>
+        <w:t>&lt;-</w:t>
+      </w:r>
+      <w:proofErr w:type="spellStart"/>
+      <w:r>
+        <w:t>summ.cor</w:t>
+      </w:r>
+      <w:proofErr w:type="spellEnd"/>
+      <w:r>
+        <w:t>[,1]+1.96*</w:t>
+      </w:r>
+      <w:proofErr w:type="spellStart"/>
+      <w:r>
+        <w:t>summ.cor</w:t>
+      </w:r>
+      <w:proofErr w:type="spellEnd"/>
+      <w:r>
+        <w:t xml:space="preserve">[,2] </w:t>
+      </w:r>
+    </w:p>
+    <w:p>
+      <w:pPr>
+        <w:spacing w:after="0"/>
+      </w:pPr>
+    </w:p>
+    <w:p>
+      <w:pPr>
+        <w:spacing w:after="0"/>
+      </w:pPr>
+      <w:r>
+        <w:lastRenderedPageBreak/>
+        <w:t>###3: gamma GLM----</w:t>
+      </w:r>
+    </w:p>
+    <w:p>
+      <w:pPr>
+        <w:spacing w:after="0"/>
+      </w:pPr>
+      <w:proofErr w:type="spellStart"/>
+      <w:r>
+        <w:t>mod.gamma</w:t>
+      </w:r>
+      <w:proofErr w:type="spellEnd"/>
+      <w:r>
+        <w:t>=</w:t>
+      </w:r>
+      <w:proofErr w:type="spellStart"/>
+      <w:r>
+        <w:t>glm</w:t>
+      </w:r>
+      <w:proofErr w:type="spellEnd"/>
+      <w:r>
+        <w:t>(CPUE1~year+veg+bot+depth+sal+temp, data=</w:t>
+      </w:r>
+      <w:proofErr w:type="spellStart"/>
+      <w:r>
+        <w:t>pinfish,family</w:t>
+      </w:r>
+      <w:proofErr w:type="spellEnd"/>
+      <w:r>
+        <w:t>=Gamma(link='inverse'))</w:t>
+      </w:r>
+    </w:p>
+    <w:p>
+      <w:pPr>
+        <w:spacing w:after="0"/>
+      </w:pPr>
+      <w:r>
+        <w:t>#predictions</w:t>
+      </w:r>
+    </w:p>
+    <w:p>
+      <w:pPr>
+        <w:spacing w:after="0"/>
+      </w:pPr>
+      <w:proofErr w:type="spellStart"/>
+      <w:r>
+        <w:t>out.gamma</w:t>
+      </w:r>
+      <w:proofErr w:type="spellEnd"/>
+      <w:r>
+        <w:t>&lt;-predict(</w:t>
+      </w:r>
+      <w:proofErr w:type="spellStart"/>
+      <w:r>
+        <w:t>mod.gamma</w:t>
+      </w:r>
+      <w:proofErr w:type="spellEnd"/>
+      <w:r>
+        <w:t xml:space="preserve">, </w:t>
+      </w:r>
+      <w:proofErr w:type="spellStart"/>
+      <w:r>
+        <w:t>newdata</w:t>
+      </w:r>
+      <w:proofErr w:type="spellEnd"/>
+      <w:r>
+        <w:t>=</w:t>
+      </w:r>
+      <w:proofErr w:type="spellStart"/>
+      <w:r>
+        <w:t>pred.data</w:t>
+      </w:r>
+      <w:proofErr w:type="spellEnd"/>
+      <w:r>
+        <w:t>, type="response",</w:t>
+      </w:r>
+      <w:proofErr w:type="spellStart"/>
+      <w:r>
+        <w:t>se.fit</w:t>
+      </w:r>
+      <w:proofErr w:type="spellEnd"/>
+      <w:r>
+        <w:t>=T)</w:t>
+      </w:r>
+    </w:p>
+    <w:p>
+      <w:pPr>
+        <w:spacing w:after="0"/>
+      </w:pPr>
+      <w:r>
+        <w:t>#summary data frame</w:t>
+      </w:r>
+    </w:p>
+    <w:p>
+      <w:pPr>
+        <w:spacing w:after="0"/>
+      </w:pPr>
+      <w:r>
+        <w:t>summ.gamma&lt;-as.data.frame(cbind(as.numeric(levels(pinfish$year)),out.gamma$fit,out.gamma$se.fit))</w:t>
+      </w:r>
+    </w:p>
+    <w:p>
+      <w:pPr>
+        <w:spacing w:after="0"/>
+      </w:pPr>
+      <w:r>
+        <w:t>names(</w:t>
+      </w:r>
+      <w:proofErr w:type="spellStart"/>
+      <w:r>
+        <w:t>summ.gamma</w:t>
+      </w:r>
+      <w:proofErr w:type="spellEnd"/>
+      <w:r>
+        <w:t>)&lt;-c("</w:t>
+      </w:r>
+      <w:proofErr w:type="spellStart"/>
+      <w:r>
+        <w:t>year","mean","SE</w:t>
+      </w:r>
+      <w:proofErr w:type="spellEnd"/>
+      <w:r>
+        <w:t>")</w:t>
+      </w:r>
+    </w:p>
+    <w:p>
+      <w:pPr>
+        <w:spacing w:after="0"/>
+      </w:pPr>
+      <w:proofErr w:type="spellStart"/>
+      <w:r>
+        <w:t>summ.gamma$CV</w:t>
+      </w:r>
+      <w:proofErr w:type="spellEnd"/>
+      <w:r>
+        <w:t>&lt;-</w:t>
+      </w:r>
+      <w:proofErr w:type="spellStart"/>
+      <w:r>
+        <w:t>summ.gamma$SE</w:t>
+      </w:r>
+      <w:proofErr w:type="spellEnd"/>
+      <w:r>
+        <w:t>/</w:t>
+      </w:r>
+      <w:proofErr w:type="spellStart"/>
+      <w:r>
+        <w:t>summ.gamma$mean</w:t>
+      </w:r>
+      <w:proofErr w:type="spellEnd"/>
+    </w:p>
+    <w:p>
+      <w:pPr>
+        <w:spacing w:after="0"/>
+      </w:pPr>
+      <w:proofErr w:type="spellStart"/>
+      <w:r>
+        <w:t>summ.gamma$LCI</w:t>
+      </w:r>
+      <w:proofErr w:type="spellEnd"/>
+      <w:r>
+        <w:t>&lt;-</w:t>
+      </w:r>
+      <w:proofErr w:type="spellStart"/>
+      <w:r>
+        <w:t>summ.gamma</w:t>
+      </w:r>
+      <w:proofErr w:type="spellEnd"/>
+      <w:r>
+        <w:t>[,2]-1.96*</w:t>
+      </w:r>
+      <w:proofErr w:type="spellStart"/>
+      <w:r>
+        <w:t>summ.gamma</w:t>
+      </w:r>
+      <w:proofErr w:type="spellEnd"/>
+      <w:r>
+        <w:t>[,3]</w:t>
+      </w:r>
+    </w:p>
+    <w:p>
+      <w:pPr>
+        <w:spacing w:after="0"/>
+      </w:pPr>
+      <w:proofErr w:type="spellStart"/>
+      <w:r>
+        <w:t>summ.gamma$UCI</w:t>
+      </w:r>
+      <w:proofErr w:type="spellEnd"/>
+      <w:r>
+        <w:t>&lt;-</w:t>
+      </w:r>
+      <w:proofErr w:type="spellStart"/>
+      <w:r>
+        <w:t>summ.gamma</w:t>
+      </w:r>
+      <w:proofErr w:type="spellEnd"/>
+      <w:r>
+        <w:t>[,2]+1.96*</w:t>
+      </w:r>
+      <w:proofErr w:type="spellStart"/>
+      <w:r>
+        <w:t>summ.gamma</w:t>
+      </w:r>
+      <w:proofErr w:type="spellEnd"/>
+      <w:r>
+        <w:t>[,3]</w:t>
+      </w:r>
+    </w:p>
+    <w:p>
+      <w:pPr>
+        <w:spacing w:after="0"/>
+      </w:pPr>
+    </w:p>
+    <w:p>
+      <w:pPr>
+        <w:spacing w:after="0"/>
+      </w:pPr>
+      <w:r>
+        <w:t xml:space="preserve">###4: </w:t>
+      </w:r>
+      <w:proofErr w:type="spellStart"/>
+      <w:r>
+        <w:t>poisson</w:t>
+      </w:r>
+      <w:proofErr w:type="spellEnd"/>
+      <w:r>
+        <w:t xml:space="preserve"> GLM----</w:t>
+      </w:r>
+    </w:p>
+    <w:p>
+      <w:pPr>
+        <w:spacing w:after="0"/>
+      </w:pPr>
+      <w:proofErr w:type="spellStart"/>
+      <w:r>
+        <w:t>mod.poisson</w:t>
+      </w:r>
+      <w:proofErr w:type="spellEnd"/>
+      <w:r>
+        <w:t>=</w:t>
+      </w:r>
+      <w:proofErr w:type="spellStart"/>
+      <w:r>
+        <w:t>glm</w:t>
+      </w:r>
+      <w:proofErr w:type="spellEnd"/>
+      <w:r>
+        <w:t>(</w:t>
+      </w:r>
+      <w:proofErr w:type="spellStart"/>
+      <w:r>
+        <w:t>CPUE~year+veg+bot+depth+sal+temp</w:t>
+      </w:r>
+      <w:proofErr w:type="spellEnd"/>
+      <w:r>
+        <w:t>, data=pinfish, family=</w:t>
+      </w:r>
+      <w:proofErr w:type="spellStart"/>
+      <w:r>
+        <w:t>poisson</w:t>
+      </w:r>
+      <w:proofErr w:type="spellEnd"/>
+      <w:r>
+        <w:t>)</w:t>
+      </w:r>
+    </w:p>
+    <w:p>
+      <w:pPr>
+        <w:spacing w:after="0"/>
+      </w:pPr>
+      <w:r>
+        <w:t>#predictions</w:t>
+      </w:r>
+    </w:p>
+    <w:p>
+      <w:pPr>
+        <w:spacing w:after="0"/>
+      </w:pPr>
+      <w:proofErr w:type="spellStart"/>
+      <w:r>
+        <w:t>out.poisson</w:t>
+      </w:r>
+      <w:proofErr w:type="spellEnd"/>
+      <w:r>
+        <w:t>&lt;-predict(</w:t>
+      </w:r>
+      <w:proofErr w:type="spellStart"/>
+      <w:r>
+        <w:t>mod.poisson</w:t>
+      </w:r>
+      <w:proofErr w:type="spellEnd"/>
+      <w:r>
+        <w:t xml:space="preserve">, </w:t>
+      </w:r>
+      <w:proofErr w:type="spellStart"/>
+      <w:r>
+        <w:t>newdata</w:t>
+      </w:r>
+      <w:proofErr w:type="spellEnd"/>
+      <w:r>
+        <w:t>=</w:t>
+      </w:r>
+      <w:proofErr w:type="spellStart"/>
+      <w:r>
+        <w:t>pred.data</w:t>
+      </w:r>
+      <w:proofErr w:type="spellEnd"/>
+      <w:r>
+        <w:t xml:space="preserve">, type="response", </w:t>
+      </w:r>
+      <w:proofErr w:type="spellStart"/>
+      <w:r>
+        <w:t>se.fit</w:t>
+      </w:r>
+      <w:proofErr w:type="spellEnd"/>
+      <w:r>
+        <w:t>=T)</w:t>
+      </w:r>
+    </w:p>
+    <w:p>
+      <w:pPr>
+        <w:spacing w:after="0"/>
+      </w:pPr>
+      <w:r>
+        <w:t>#summary data frame</w:t>
+      </w:r>
+    </w:p>
+    <w:p>
+      <w:pPr>
+        <w:spacing w:after="0"/>
+      </w:pPr>
+      <w:proofErr w:type="spellStart"/>
+      <w:r>
+        <w:t>summ.poisson</w:t>
+      </w:r>
+      <w:proofErr w:type="spellEnd"/>
+      <w:r>
+        <w:t xml:space="preserve"> &lt;- as.data.frame(cbind(as.numeric(levels(pinfish$year)),out.poisson$fit, </w:t>
+      </w:r>
+      <w:proofErr w:type="spellStart"/>
+      <w:r>
+        <w:t>out.poisson$se.fit</w:t>
+      </w:r>
+      <w:proofErr w:type="spellEnd"/>
+      <w:r>
+        <w:t>))</w:t>
+      </w:r>
+    </w:p>
+    <w:p>
+      <w:pPr>
+        <w:spacing w:after="0"/>
+      </w:pPr>
+      <w:r>
+        <w:t>names(</w:t>
+      </w:r>
+      <w:proofErr w:type="spellStart"/>
+      <w:r>
+        <w:t>summ.poisson</w:t>
+      </w:r>
+      <w:proofErr w:type="spellEnd"/>
+      <w:r>
+        <w:t>) &lt;- c("year", "mean", "SE")</w:t>
+      </w:r>
+    </w:p>
+    <w:p>
+      <w:pPr>
+        <w:spacing w:after="0"/>
+      </w:pPr>
+      <w:proofErr w:type="spellStart"/>
+      <w:r>
+        <w:t>summ.poisson$CV</w:t>
+      </w:r>
+      <w:proofErr w:type="spellEnd"/>
+      <w:r>
+        <w:t>&lt;-</w:t>
+      </w:r>
+      <w:proofErr w:type="spellStart"/>
+      <w:r>
+        <w:t>summ.poisson$SE</w:t>
+      </w:r>
+      <w:proofErr w:type="spellEnd"/>
+      <w:r>
+        <w:t>/</w:t>
+      </w:r>
+      <w:proofErr w:type="spellStart"/>
+      <w:r>
+        <w:t>summ.poisson$mean</w:t>
+      </w:r>
+      <w:proofErr w:type="spellEnd"/>
+    </w:p>
+    <w:p>
+      <w:pPr>
+        <w:spacing w:after="0"/>
+      </w:pPr>
+      <w:proofErr w:type="spellStart"/>
+      <w:r>
+        <w:t>summ.poisson$LCI</w:t>
+      </w:r>
+      <w:proofErr w:type="spellEnd"/>
+      <w:r>
+        <w:t>&lt;-</w:t>
+      </w:r>
+      <w:proofErr w:type="spellStart"/>
+      <w:r>
+        <w:t>summ.poisson</w:t>
+      </w:r>
+      <w:proofErr w:type="spellEnd"/>
+      <w:r>
+        <w:t>[,2]-1.96*</w:t>
+      </w:r>
+      <w:proofErr w:type="spellStart"/>
+      <w:r>
+        <w:t>summ.poisson</w:t>
+      </w:r>
+      <w:proofErr w:type="spellEnd"/>
+      <w:r>
+        <w:t>[,3]</w:t>
+      </w:r>
+    </w:p>
+    <w:p>
+      <w:pPr>
+        <w:spacing w:after="0"/>
+      </w:pPr>
+      <w:proofErr w:type="spellStart"/>
+      <w:r>
+        <w:t>summ.poisson$UCI</w:t>
+      </w:r>
+      <w:proofErr w:type="spellEnd"/>
+      <w:r>
+        <w:t>&lt;-</w:t>
+      </w:r>
+      <w:proofErr w:type="spellStart"/>
+      <w:r>
+        <w:t>summ.poisson</w:t>
+      </w:r>
+      <w:proofErr w:type="spellEnd"/>
+      <w:r>
+        <w:t>[,2]+1.96*</w:t>
+      </w:r>
+      <w:proofErr w:type="spellStart"/>
+      <w:r>
+        <w:t>summ.poisson</w:t>
+      </w:r>
+      <w:proofErr w:type="spellEnd"/>
+      <w:r>
+        <w:t>[,3]</w:t>
+      </w:r>
+    </w:p>
+    <w:p>
+      <w:pPr>
+        <w:spacing w:after="0"/>
+      </w:pPr>
+      <w:r>
+        <w:t>#</w:t>
+      </w:r>
+      <w:proofErr w:type="gramStart"/>
+      <w:r>
+        <w:t>see</w:t>
+      </w:r>
+      <w:proofErr w:type="gramEnd"/>
+      <w:r>
+        <w:t xml:space="preserve"> section e for rootogram</w:t>
+      </w:r>
+    </w:p>
+    <w:p>
+      <w:pPr>
+        <w:spacing w:after="0"/>
+      </w:pPr>
+    </w:p>
+    <w:p>
+      <w:pPr>
+        <w:spacing w:after="0"/>
+      </w:pPr>
+      <w:r>
+        <w:t xml:space="preserve">###5: </w:t>
+      </w:r>
+      <w:proofErr w:type="spellStart"/>
+      <w:r>
+        <w:t>nb</w:t>
+      </w:r>
+      <w:proofErr w:type="spellEnd"/>
+      <w:r>
+        <w:t xml:space="preserve"> GLM----</w:t>
+      </w:r>
+    </w:p>
+    <w:p>
+      <w:pPr>
+        <w:spacing w:after="0"/>
+      </w:pPr>
+      <w:proofErr w:type="spellStart"/>
+      <w:r>
+        <w:t>mod.nb</w:t>
+      </w:r>
+      <w:proofErr w:type="spellEnd"/>
+      <w:r>
+        <w:t>=</w:t>
+      </w:r>
+      <w:proofErr w:type="spellStart"/>
+      <w:r>
+        <w:t>glm.nb</w:t>
+      </w:r>
+      <w:proofErr w:type="spellEnd"/>
+      <w:r>
+        <w:t>(</w:t>
+      </w:r>
+      <w:proofErr w:type="spellStart"/>
+      <w:r>
+        <w:t>CPUE~year+veg+bot+depth+sal+temp</w:t>
+      </w:r>
+      <w:proofErr w:type="spellEnd"/>
+      <w:r>
+        <w:t>, data=pinfish, link="log")</w:t>
+      </w:r>
+    </w:p>
+    <w:p>
+      <w:pPr>
+        <w:spacing w:after="0"/>
+      </w:pPr>
+      <w:r>
+        <w:t>#predictions</w:t>
+      </w:r>
+    </w:p>
+    <w:p>
+      <w:pPr>
+        <w:spacing w:after="0"/>
+      </w:pPr>
+      <w:proofErr w:type="spellStart"/>
+      <w:r>
+        <w:t>out.nb</w:t>
+      </w:r>
+      <w:proofErr w:type="spellEnd"/>
+      <w:r>
+        <w:t>&lt;-predict(</w:t>
+      </w:r>
+      <w:proofErr w:type="spellStart"/>
+      <w:r>
+        <w:t>mod.nb</w:t>
+      </w:r>
+      <w:proofErr w:type="spellEnd"/>
+      <w:r>
+        <w:t xml:space="preserve">, </w:t>
+      </w:r>
+      <w:proofErr w:type="spellStart"/>
+      <w:r>
+        <w:t>newdata</w:t>
+      </w:r>
+      <w:proofErr w:type="spellEnd"/>
+      <w:r>
+        <w:t>=</w:t>
+      </w:r>
+      <w:proofErr w:type="spellStart"/>
+      <w:r>
+        <w:t>pred.data</w:t>
+      </w:r>
+      <w:proofErr w:type="spellEnd"/>
+      <w:r>
+        <w:t xml:space="preserve">, type="response", </w:t>
+      </w:r>
+      <w:proofErr w:type="spellStart"/>
+      <w:r>
+        <w:t>se.fit</w:t>
+      </w:r>
+      <w:proofErr w:type="spellEnd"/>
+      <w:r>
+        <w:t>=T)</w:t>
+      </w:r>
+    </w:p>
+    <w:p>
+      <w:pPr>
+        <w:spacing w:after="0"/>
+      </w:pPr>
+      <w:r>
+        <w:t>#summary data frame</w:t>
+      </w:r>
+    </w:p>
+    <w:p>
+      <w:pPr>
+        <w:spacing w:after="0"/>
+      </w:pPr>
+      <w:proofErr w:type="spellStart"/>
+      <w:r>
+        <w:t>summ.nb</w:t>
+      </w:r>
+      <w:proofErr w:type="spellEnd"/>
+      <w:r>
+        <w:t xml:space="preserve"> &lt;- </w:t>
+      </w:r>
+      <w:proofErr w:type="spellStart"/>
+      <w:r>
+        <w:t>as.data.frame</w:t>
+      </w:r>
+      <w:proofErr w:type="spellEnd"/>
+      <w:r>
+        <w:t>(</w:t>
+      </w:r>
+      <w:proofErr w:type="spellStart"/>
+      <w:r>
+        <w:t>cbind</w:t>
+      </w:r>
+      <w:proofErr w:type="spellEnd"/>
+      <w:r>
+        <w:t>(</w:t>
+      </w:r>
+      <w:proofErr w:type="spellStart"/>
+      <w:r>
+        <w:t>as.numeric</w:t>
+      </w:r>
+      <w:proofErr w:type="spellEnd"/>
+      <w:r>
+        <w:t>(levels(</w:t>
+      </w:r>
+      <w:proofErr w:type="spellStart"/>
+      <w:r>
+        <w:t>pinfish$year</w:t>
+      </w:r>
+      <w:proofErr w:type="spellEnd"/>
+      <w:r>
+        <w:t>)),</w:t>
+      </w:r>
+      <w:proofErr w:type="spellStart"/>
+      <w:r>
+        <w:t>out.nb$fit</w:t>
+      </w:r>
+      <w:proofErr w:type="spellEnd"/>
+      <w:r>
+        <w:t xml:space="preserve">, </w:t>
+      </w:r>
+      <w:proofErr w:type="spellStart"/>
+      <w:r>
+        <w:t>out.nb$se.fit</w:t>
+      </w:r>
+      <w:proofErr w:type="spellEnd"/>
+      <w:r>
+        <w:t>))</w:t>
+      </w:r>
+    </w:p>
+    <w:p>
+      <w:pPr>
+        <w:spacing w:after="0"/>
+      </w:pPr>
+      <w:r>
+        <w:t>names(</w:t>
+      </w:r>
+      <w:proofErr w:type="spellStart"/>
+      <w:r>
+        <w:t>summ.nb</w:t>
+      </w:r>
+      <w:proofErr w:type="spellEnd"/>
+      <w:r>
+        <w:t>) &lt;- c("year", "mean", "SE")</w:t>
+      </w:r>
+    </w:p>
+    <w:p>
+      <w:pPr>
+        <w:spacing w:after="0"/>
+      </w:pPr>
+      <w:proofErr w:type="spellStart"/>
+      <w:r>
+        <w:t>summ.nb$CV</w:t>
+      </w:r>
+      <w:proofErr w:type="spellEnd"/>
+      <w:r>
+        <w:t>&lt;-</w:t>
+      </w:r>
+      <w:proofErr w:type="spellStart"/>
+      <w:r>
+        <w:t>summ.nb$SE</w:t>
+      </w:r>
+      <w:proofErr w:type="spellEnd"/>
+      <w:r>
+        <w:t>/</w:t>
+      </w:r>
+      <w:proofErr w:type="spellStart"/>
+      <w:r>
+        <w:t>summ.nb$mean</w:t>
+      </w:r>
+      <w:proofErr w:type="spellEnd"/>
+    </w:p>
+    <w:p>
+      <w:pPr>
+        <w:spacing w:after="0"/>
+      </w:pPr>
+      <w:proofErr w:type="spellStart"/>
+      <w:r>
+        <w:t>summ.nb$LCI</w:t>
+      </w:r>
+      <w:proofErr w:type="spellEnd"/>
+      <w:r>
+        <w:t>&lt;-</w:t>
+      </w:r>
+      <w:proofErr w:type="spellStart"/>
+      <w:r>
+        <w:t>summ.nb</w:t>
+      </w:r>
+      <w:proofErr w:type="spellEnd"/>
+      <w:r>
+        <w:t>[,2]-1.96*</w:t>
+      </w:r>
+      <w:proofErr w:type="spellStart"/>
+      <w:r>
+        <w:t>summ.nb</w:t>
+      </w:r>
+      <w:proofErr w:type="spellEnd"/>
+      <w:r>
+        <w:t>[,3]</w:t>
+      </w:r>
+    </w:p>
+    <w:p>
+      <w:pPr>
+        <w:spacing w:after="0"/>
+      </w:pPr>
+      <w:proofErr w:type="spellStart"/>
+      <w:r>
+        <w:t>summ.nb$UCI</w:t>
+      </w:r>
+      <w:proofErr w:type="spellEnd"/>
+      <w:r>
+        <w:t>&lt;-</w:t>
+      </w:r>
+      <w:proofErr w:type="spellStart"/>
+      <w:r>
+        <w:t>summ.nb</w:t>
+      </w:r>
+      <w:proofErr w:type="spellEnd"/>
+      <w:r>
+        <w:t>[,2]+1.96*</w:t>
+      </w:r>
+      <w:proofErr w:type="spellStart"/>
+      <w:r>
+        <w:t>summ.nb</w:t>
+      </w:r>
+      <w:proofErr w:type="spellEnd"/>
+      <w:r>
+        <w:t>[,3]</w:t>
+      </w:r>
+    </w:p>
+    <w:p>
+      <w:pPr>
+        <w:spacing w:after="0"/>
+      </w:pPr>
+      <w:r>
+        <w:t>#</w:t>
+      </w:r>
+      <w:proofErr w:type="gramStart"/>
+      <w:r>
+        <w:t>see</w:t>
+      </w:r>
+      <w:proofErr w:type="gramEnd"/>
+      <w:r>
+        <w:t xml:space="preserve"> section e for</w:t>
+      </w:r>
+    </w:p>
+    <w:p>
+      <w:pPr>
+        <w:spacing w:after="0"/>
+      </w:pPr>
+    </w:p>
+    <w:p>
+      <w:pPr>
+        <w:spacing w:after="0"/>
+      </w:pPr>
+    </w:p>
+    <w:p>
+      <w:pPr>
+        <w:spacing w:after="0"/>
+      </w:pPr>
+      <w:r>
+        <w:t xml:space="preserve">##c - </w:t>
+      </w:r>
+      <w:proofErr w:type="spellStart"/>
+      <w:r>
+        <w:t>multipanel</w:t>
+      </w:r>
+      <w:proofErr w:type="spellEnd"/>
+      <w:r>
+        <w:t xml:space="preserve"> plot ####----</w:t>
+      </w:r>
+    </w:p>
+    <w:p>
+      <w:pPr>
+        <w:spacing w:after="0"/>
+      </w:pPr>
+      <w:proofErr w:type="spellStart"/>
+      <w:r>
+        <w:t>plot.nom</w:t>
+      </w:r>
+      <w:proofErr w:type="spellEnd"/>
+      <w:r>
+        <w:t xml:space="preserve"> &lt;- </w:t>
+      </w:r>
+      <w:proofErr w:type="spellStart"/>
+      <w:r>
+        <w:t>ggplot</w:t>
+      </w:r>
+      <w:proofErr w:type="spellEnd"/>
+      <w:r>
+        <w:t xml:space="preserve">(data=nominal, </w:t>
+      </w:r>
+      <w:proofErr w:type="spellStart"/>
+      <w:r>
+        <w:t>aes</w:t>
+      </w:r>
+      <w:proofErr w:type="spellEnd"/>
+      <w:r>
+        <w:t>(x=year, y=mean, group=1))+</w:t>
+      </w:r>
+      <w:proofErr w:type="spellStart"/>
+      <w:r>
+        <w:t>geom_line</w:t>
+      </w:r>
+      <w:proofErr w:type="spellEnd"/>
+      <w:r>
+        <w:t>()+</w:t>
+      </w:r>
+    </w:p>
+    <w:p>
+      <w:pPr>
+        <w:spacing w:after="0"/>
+      </w:pPr>
+      <w:r>
+        <w:t xml:space="preserve">  </w:t>
+      </w:r>
+      <w:proofErr w:type="spellStart"/>
+      <w:r>
+        <w:t>geom_errorbar</w:t>
+      </w:r>
+      <w:proofErr w:type="spellEnd"/>
+      <w:r>
+        <w:t>(</w:t>
+      </w:r>
+      <w:proofErr w:type="spellStart"/>
+      <w:r>
+        <w:t>aes</w:t>
+      </w:r>
+      <w:proofErr w:type="spellEnd"/>
+      <w:r>
+        <w:t>(</w:t>
+      </w:r>
+      <w:proofErr w:type="spellStart"/>
+      <w:r>
+        <w:t>ymin</w:t>
+      </w:r>
+      <w:proofErr w:type="spellEnd"/>
+      <w:r>
+        <w:t xml:space="preserve">=LCI, </w:t>
+      </w:r>
+      <w:proofErr w:type="spellStart"/>
+      <w:r>
+        <w:t>ymax</w:t>
+      </w:r>
+      <w:proofErr w:type="spellEnd"/>
+      <w:r>
+        <w:t xml:space="preserve">=UCI, width=0.1), </w:t>
+      </w:r>
+      <w:proofErr w:type="spellStart"/>
+      <w:r>
+        <w:t>linetype</w:t>
+      </w:r>
+      <w:proofErr w:type="spellEnd"/>
+      <w:r>
+        <w:t>=2)+</w:t>
+      </w:r>
+    </w:p>
+    <w:p>
+      <w:pPr>
+        <w:spacing w:after="0"/>
+      </w:pPr>
+      <w:r>
+        <w:t xml:space="preserve">  </w:t>
+      </w:r>
+      <w:proofErr w:type="spellStart"/>
+      <w:r>
+        <w:t>theme_bw</w:t>
+      </w:r>
+      <w:proofErr w:type="spellEnd"/>
+      <w:r>
+        <w:t>()+</w:t>
+      </w:r>
+      <w:proofErr w:type="spellStart"/>
+      <w:r>
+        <w:t>ggtitle</w:t>
+      </w:r>
+      <w:proofErr w:type="spellEnd"/>
+      <w:r>
+        <w:t>("Nominal")</w:t>
+      </w:r>
+    </w:p>
+    <w:p>
+      <w:pPr>
+        <w:spacing w:after="0"/>
+      </w:pPr>
+      <w:proofErr w:type="spellStart"/>
+      <w:r>
+        <w:t>plot.norm</w:t>
+      </w:r>
+      <w:proofErr w:type="spellEnd"/>
+      <w:r>
+        <w:t xml:space="preserve"> &lt;- </w:t>
+      </w:r>
+      <w:proofErr w:type="spellStart"/>
+      <w:r>
+        <w:t>ggplot</w:t>
+      </w:r>
+      <w:proofErr w:type="spellEnd"/>
+      <w:r>
+        <w:t>(data=</w:t>
+      </w:r>
+      <w:proofErr w:type="spellStart"/>
+      <w:r>
+        <w:t>summ.norm</w:t>
+      </w:r>
+      <w:proofErr w:type="spellEnd"/>
+      <w:r>
+        <w:t xml:space="preserve">, </w:t>
+      </w:r>
+      <w:proofErr w:type="spellStart"/>
+      <w:r>
+        <w:t>aes</w:t>
+      </w:r>
+      <w:proofErr w:type="spellEnd"/>
+      <w:r>
+        <w:t>(x=year, y=mean, group=1))+</w:t>
+      </w:r>
+      <w:proofErr w:type="spellStart"/>
+      <w:r>
+        <w:t>geom_line</w:t>
+      </w:r>
+      <w:proofErr w:type="spellEnd"/>
+      <w:r>
+        <w:t>()+</w:t>
+      </w:r>
+    </w:p>
+    <w:p>
+      <w:pPr>
+        <w:spacing w:after="0"/>
+      </w:pPr>
+      <w:r>
+        <w:t xml:space="preserve">  </w:t>
+      </w:r>
+      <w:proofErr w:type="spellStart"/>
+      <w:r>
+        <w:t>geom_errorbar</w:t>
+      </w:r>
+      <w:proofErr w:type="spellEnd"/>
+      <w:r>
+        <w:t>(</w:t>
+      </w:r>
+      <w:proofErr w:type="spellStart"/>
+      <w:r>
+        <w:t>aes</w:t>
+      </w:r>
+      <w:proofErr w:type="spellEnd"/>
+      <w:r>
+        <w:t>(</w:t>
+      </w:r>
+      <w:proofErr w:type="spellStart"/>
+      <w:r>
+        <w:t>ymin</w:t>
+      </w:r>
+      <w:proofErr w:type="spellEnd"/>
+      <w:r>
+        <w:t xml:space="preserve">=LCI, </w:t>
+      </w:r>
+      <w:proofErr w:type="spellStart"/>
+      <w:r>
+        <w:t>ymax</w:t>
+      </w:r>
+      <w:proofErr w:type="spellEnd"/>
+      <w:r>
+        <w:t xml:space="preserve">=UCI, width=0.1), </w:t>
+      </w:r>
+      <w:proofErr w:type="spellStart"/>
+      <w:r>
+        <w:t>linetype</w:t>
+      </w:r>
+      <w:proofErr w:type="spellEnd"/>
+      <w:r>
+        <w:t>=2)+</w:t>
+      </w:r>
+    </w:p>
+    <w:p>
+      <w:pPr>
+        <w:spacing w:after="0"/>
+      </w:pPr>
+      <w:r>
+        <w:t xml:space="preserve">  </w:t>
+      </w:r>
+      <w:proofErr w:type="spellStart"/>
+      <w:r>
+        <w:t>theme_bw</w:t>
+      </w:r>
+      <w:proofErr w:type="spellEnd"/>
+      <w:r>
+        <w:t>()+</w:t>
+      </w:r>
+      <w:proofErr w:type="spellStart"/>
+      <w:r>
+        <w:t>ggtitle</w:t>
+      </w:r>
+      <w:proofErr w:type="spellEnd"/>
+      <w:r>
+        <w:t>("Normal GLM")</w:t>
+      </w:r>
+    </w:p>
+    <w:p>
+      <w:pPr>
+        <w:spacing w:after="0"/>
+      </w:pPr>
+      <w:proofErr w:type="spellStart"/>
+      <w:r>
+        <w:lastRenderedPageBreak/>
+        <w:t>plot.lognorm</w:t>
+      </w:r>
+      <w:proofErr w:type="spellEnd"/>
+      <w:r>
+        <w:t xml:space="preserve"> &lt;- </w:t>
+      </w:r>
+      <w:proofErr w:type="spellStart"/>
+      <w:r>
+        <w:t>ggplot</w:t>
+      </w:r>
+      <w:proofErr w:type="spellEnd"/>
+      <w:r>
+        <w:t>(data=</w:t>
+      </w:r>
+      <w:proofErr w:type="spellStart"/>
+      <w:r>
+        <w:t>summ.lognorm</w:t>
+      </w:r>
+      <w:proofErr w:type="spellEnd"/>
+      <w:r>
+        <w:t xml:space="preserve">, </w:t>
+      </w:r>
+      <w:proofErr w:type="spellStart"/>
+      <w:r>
+        <w:t>aes</w:t>
+      </w:r>
+      <w:proofErr w:type="spellEnd"/>
+      <w:r>
+        <w:t>(x=year, y=mean, group=1))+</w:t>
+      </w:r>
+      <w:proofErr w:type="spellStart"/>
+      <w:r>
+        <w:t>geom_line</w:t>
+      </w:r>
+      <w:proofErr w:type="spellEnd"/>
+      <w:r>
+        <w:t>()+</w:t>
+      </w:r>
+    </w:p>
+    <w:p>
+      <w:pPr>
+        <w:spacing w:after="0"/>
+      </w:pPr>
+      <w:r>
+        <w:t xml:space="preserve">  </w:t>
+      </w:r>
+      <w:proofErr w:type="spellStart"/>
+      <w:r>
+        <w:t>geom_errorbar</w:t>
+      </w:r>
+      <w:proofErr w:type="spellEnd"/>
+      <w:r>
+        <w:t>(</w:t>
+      </w:r>
+      <w:proofErr w:type="spellStart"/>
+      <w:r>
+        <w:t>aes</w:t>
+      </w:r>
+      <w:proofErr w:type="spellEnd"/>
+      <w:r>
+        <w:t>(</w:t>
+      </w:r>
+      <w:proofErr w:type="spellStart"/>
+      <w:r>
+        <w:t>ymin</w:t>
+      </w:r>
+      <w:proofErr w:type="spellEnd"/>
+      <w:r>
+        <w:t xml:space="preserve">=LCI, </w:t>
+      </w:r>
+      <w:proofErr w:type="spellStart"/>
+      <w:r>
+        <w:t>ymax</w:t>
+      </w:r>
+      <w:proofErr w:type="spellEnd"/>
+      <w:r>
+        <w:t xml:space="preserve">=UCI, width=0.1), </w:t>
+      </w:r>
+      <w:proofErr w:type="spellStart"/>
+      <w:r>
+        <w:t>linetype</w:t>
+      </w:r>
+      <w:proofErr w:type="spellEnd"/>
+      <w:r>
+        <w:t>=2)+</w:t>
+      </w:r>
+    </w:p>
+    <w:p>
+      <w:pPr>
+        <w:spacing w:after="0"/>
+      </w:pPr>
+      <w:r>
+        <w:t xml:space="preserve">  </w:t>
+      </w:r>
+      <w:proofErr w:type="spellStart"/>
+      <w:r>
+        <w:t>theme_bw</w:t>
+      </w:r>
+      <w:proofErr w:type="spellEnd"/>
+      <w:r>
+        <w:t>()+</w:t>
+      </w:r>
+      <w:proofErr w:type="spellStart"/>
+      <w:r>
+        <w:t>ggtitle</w:t>
+      </w:r>
+      <w:proofErr w:type="spellEnd"/>
+      <w:r>
+        <w:t>("Lognormal GLM")</w:t>
+      </w:r>
+    </w:p>
+    <w:p>
+      <w:pPr>
+        <w:spacing w:after="0"/>
+      </w:pPr>
+      <w:proofErr w:type="spellStart"/>
+      <w:r>
+        <w:t>plot.gamma</w:t>
+      </w:r>
+      <w:proofErr w:type="spellEnd"/>
+      <w:r>
+        <w:t xml:space="preserve"> &lt;- </w:t>
+      </w:r>
+      <w:proofErr w:type="spellStart"/>
+      <w:r>
+        <w:t>ggplot</w:t>
+      </w:r>
+      <w:proofErr w:type="spellEnd"/>
+      <w:r>
+        <w:t>(data=</w:t>
+      </w:r>
+      <w:proofErr w:type="spellStart"/>
+      <w:r>
+        <w:t>summ.gamma</w:t>
+      </w:r>
+      <w:proofErr w:type="spellEnd"/>
+      <w:r>
+        <w:t xml:space="preserve">, </w:t>
+      </w:r>
+      <w:proofErr w:type="spellStart"/>
+      <w:r>
+        <w:t>aes</w:t>
+      </w:r>
+      <w:proofErr w:type="spellEnd"/>
+      <w:r>
+        <w:t>(x=year, y=mean, group=1))+</w:t>
+      </w:r>
+      <w:proofErr w:type="spellStart"/>
+      <w:r>
+        <w:t>geom_line</w:t>
+      </w:r>
+      <w:proofErr w:type="spellEnd"/>
+      <w:r>
+        <w:t>()+</w:t>
+      </w:r>
+    </w:p>
+    <w:p>
+      <w:pPr>
+        <w:spacing w:after="0"/>
+      </w:pPr>
+      <w:r>
+        <w:t xml:space="preserve">  </w:t>
+      </w:r>
+      <w:proofErr w:type="spellStart"/>
+      <w:r>
+        <w:t>geom_errorbar</w:t>
+      </w:r>
+      <w:proofErr w:type="spellEnd"/>
+      <w:r>
+        <w:t>(</w:t>
+      </w:r>
+      <w:proofErr w:type="spellStart"/>
+      <w:r>
+        <w:t>aes</w:t>
+      </w:r>
+      <w:proofErr w:type="spellEnd"/>
+      <w:r>
+        <w:t>(</w:t>
+      </w:r>
+      <w:proofErr w:type="spellStart"/>
+      <w:r>
+        <w:t>ymin</w:t>
+      </w:r>
+      <w:proofErr w:type="spellEnd"/>
+      <w:r>
+        <w:t xml:space="preserve">=LCI, </w:t>
+      </w:r>
+      <w:proofErr w:type="spellStart"/>
+      <w:r>
+        <w:t>ymax</w:t>
+      </w:r>
+      <w:proofErr w:type="spellEnd"/>
+      <w:r>
+        <w:t xml:space="preserve">=UCI, width=0.1), </w:t>
+      </w:r>
+      <w:proofErr w:type="spellStart"/>
+      <w:r>
+        <w:t>linetype</w:t>
+      </w:r>
+      <w:proofErr w:type="spellEnd"/>
+      <w:r>
+        <w:t>=2)+</w:t>
+      </w:r>
+    </w:p>
+    <w:p>
+      <w:pPr>
+        <w:spacing w:after="0"/>
+      </w:pPr>
+      <w:r>
+        <w:t xml:space="preserve">  </w:t>
+      </w:r>
+      <w:proofErr w:type="spellStart"/>
+      <w:r>
+        <w:t>theme_bw</w:t>
+      </w:r>
+      <w:proofErr w:type="spellEnd"/>
+      <w:r>
+        <w:t>()+</w:t>
+      </w:r>
+      <w:proofErr w:type="spellStart"/>
+      <w:r>
+        <w:t>ggtitle</w:t>
+      </w:r>
+      <w:proofErr w:type="spellEnd"/>
+      <w:r>
+        <w:t>("Gamma GLM")</w:t>
+      </w:r>
+    </w:p>
+    <w:p>
+      <w:pPr>
+        <w:spacing w:after="0"/>
+      </w:pPr>
+      <w:proofErr w:type="spellStart"/>
+      <w:r>
+        <w:t>plot.poisson</w:t>
+      </w:r>
+      <w:proofErr w:type="spellEnd"/>
+      <w:r>
+        <w:t xml:space="preserve"> &lt;- </w:t>
+      </w:r>
+      <w:proofErr w:type="spellStart"/>
+      <w:r>
+        <w:t>ggplot</w:t>
+      </w:r>
+      <w:proofErr w:type="spellEnd"/>
+      <w:r>
+        <w:t>(data=</w:t>
+      </w:r>
+      <w:proofErr w:type="spellStart"/>
+      <w:r>
+        <w:t>summ.poisson</w:t>
+      </w:r>
+      <w:proofErr w:type="spellEnd"/>
+      <w:r>
+        <w:t xml:space="preserve">, </w:t>
+      </w:r>
+      <w:proofErr w:type="spellStart"/>
+      <w:r>
+        <w:t>aes</w:t>
+      </w:r>
+      <w:proofErr w:type="spellEnd"/>
+      <w:r>
+        <w:t>(x=year, y=mean, group=1))+</w:t>
+      </w:r>
+      <w:proofErr w:type="spellStart"/>
+      <w:r>
+        <w:t>geom_line</w:t>
+      </w:r>
+      <w:proofErr w:type="spellEnd"/>
+      <w:r>
+        <w:t>()+</w:t>
+      </w:r>
+    </w:p>
+    <w:p>
+      <w:pPr>
+        <w:spacing w:after="0"/>
+      </w:pPr>
+      <w:r>
+        <w:t xml:space="preserve">  </w:t>
+      </w:r>
+      <w:proofErr w:type="spellStart"/>
+      <w:r>
+        <w:t>geom_errorbar</w:t>
+      </w:r>
+      <w:proofErr w:type="spellEnd"/>
+      <w:r>
+        <w:t>(</w:t>
+      </w:r>
+      <w:proofErr w:type="spellStart"/>
+      <w:r>
+        <w:t>aes</w:t>
+      </w:r>
+      <w:proofErr w:type="spellEnd"/>
+      <w:r>
+        <w:t>(</w:t>
+      </w:r>
+      <w:proofErr w:type="spellStart"/>
+      <w:r>
+        <w:t>ymin</w:t>
+      </w:r>
+      <w:proofErr w:type="spellEnd"/>
+      <w:r>
+        <w:t xml:space="preserve">=LCI, </w:t>
+      </w:r>
+      <w:proofErr w:type="spellStart"/>
+      <w:r>
+        <w:t>ymax</w:t>
+      </w:r>
+      <w:proofErr w:type="spellEnd"/>
+      <w:r>
+        <w:t xml:space="preserve">=UCI, width=0.1), </w:t>
+      </w:r>
+      <w:proofErr w:type="spellStart"/>
+      <w:r>
+        <w:t>linetype</w:t>
+      </w:r>
+      <w:proofErr w:type="spellEnd"/>
+      <w:r>
+        <w:t>=2)+</w:t>
+      </w:r>
+    </w:p>
+    <w:p>
+      <w:pPr>
+        <w:spacing w:after="0"/>
+      </w:pPr>
+      <w:r>
+        <w:t xml:space="preserve">  </w:t>
+      </w:r>
+      <w:proofErr w:type="spellStart"/>
+      <w:r>
+        <w:t>theme_bw</w:t>
+      </w:r>
+      <w:proofErr w:type="spellEnd"/>
+      <w:r>
+        <w:t>()+</w:t>
+      </w:r>
+      <w:proofErr w:type="spellStart"/>
+      <w:r>
+        <w:t>ggtitle</w:t>
+      </w:r>
+      <w:proofErr w:type="spellEnd"/>
+      <w:r>
+        <w:t>("Poisson GLM")</w:t>
+      </w:r>
+    </w:p>
+    <w:p>
+      <w:pPr>
+        <w:spacing w:after="0"/>
+      </w:pPr>
+      <w:proofErr w:type="spellStart"/>
+      <w:r>
+        <w:t>plot.nb</w:t>
+      </w:r>
+      <w:proofErr w:type="spellEnd"/>
+      <w:r>
+        <w:t xml:space="preserve"> &lt;- </w:t>
+      </w:r>
+      <w:proofErr w:type="spellStart"/>
+      <w:r>
+        <w:t>ggplot</w:t>
+      </w:r>
+      <w:proofErr w:type="spellEnd"/>
+      <w:r>
+        <w:t>(data=</w:t>
+      </w:r>
+      <w:proofErr w:type="spellStart"/>
+      <w:r>
+        <w:t>summ.nb</w:t>
+      </w:r>
+      <w:proofErr w:type="spellEnd"/>
+      <w:r>
+        <w:t xml:space="preserve">, </w:t>
+      </w:r>
+      <w:proofErr w:type="spellStart"/>
+      <w:r>
+        <w:t>aes</w:t>
+      </w:r>
+      <w:proofErr w:type="spellEnd"/>
+      <w:r>
+        <w:t>(x=year, y=mean, group=1))+</w:t>
+      </w:r>
+      <w:proofErr w:type="spellStart"/>
+      <w:r>
+        <w:t>geom_line</w:t>
+      </w:r>
+      <w:proofErr w:type="spellEnd"/>
+      <w:r>
+        <w:t>()+</w:t>
+      </w:r>
+    </w:p>
+    <w:p>
+      <w:pPr>
+        <w:spacing w:after="0"/>
+      </w:pPr>
+      <w:r>
+        <w:t xml:space="preserve">  </w:t>
+      </w:r>
+      <w:proofErr w:type="spellStart"/>
+      <w:r>
+        <w:t>geom_errorbar</w:t>
+      </w:r>
+      <w:proofErr w:type="spellEnd"/>
+      <w:r>
+        <w:t>(</w:t>
+      </w:r>
+      <w:proofErr w:type="spellStart"/>
+      <w:r>
+        <w:t>aes</w:t>
+      </w:r>
+      <w:proofErr w:type="spellEnd"/>
+      <w:r>
+        <w:t>(</w:t>
+      </w:r>
+      <w:proofErr w:type="spellStart"/>
+      <w:r>
+        <w:t>ymin</w:t>
+      </w:r>
+      <w:proofErr w:type="spellEnd"/>
+      <w:r>
+        <w:t xml:space="preserve">=LCI, </w:t>
+      </w:r>
+      <w:proofErr w:type="spellStart"/>
+      <w:r>
+        <w:t>ymax</w:t>
+      </w:r>
+      <w:proofErr w:type="spellEnd"/>
+      <w:r>
+        <w:t xml:space="preserve">=UCI, width=0.1), </w:t>
+      </w:r>
+      <w:proofErr w:type="spellStart"/>
+      <w:r>
+        <w:t>linetype</w:t>
+      </w:r>
+      <w:proofErr w:type="spellEnd"/>
+      <w:r>
+        <w:t>=2)+</w:t>
+      </w:r>
+    </w:p>
+    <w:p>
+      <w:pPr>
+        <w:spacing w:after="0"/>
+      </w:pPr>
+      <w:r>
+        <w:t xml:space="preserve">  </w:t>
+      </w:r>
+      <w:proofErr w:type="spellStart"/>
+      <w:r>
+        <w:t>theme_bw</w:t>
+      </w:r>
+      <w:proofErr w:type="spellEnd"/>
+      <w:r>
+        <w:t>()+</w:t>
+      </w:r>
+      <w:proofErr w:type="spellStart"/>
+      <w:r>
+        <w:t>ggtitle</w:t>
+      </w:r>
+      <w:proofErr w:type="spellEnd"/>
+      <w:r>
+        <w:t>("NB GLM")</w:t>
+      </w:r>
+    </w:p>
+    <w:p>
+      <w:pPr>
+        <w:spacing w:after="0"/>
+      </w:pPr>
+      <w:proofErr w:type="spellStart"/>
+      <w:r>
+        <w:t>grid.arrange</w:t>
+      </w:r>
+      <w:proofErr w:type="spellEnd"/>
+      <w:r>
+        <w:t>(</w:t>
+      </w:r>
+      <w:proofErr w:type="spellStart"/>
+      <w:r>
+        <w:t>plot.nom</w:t>
+      </w:r>
+      <w:proofErr w:type="spellEnd"/>
+      <w:r>
+        <w:t xml:space="preserve">, </w:t>
+      </w:r>
+      <w:proofErr w:type="spellStart"/>
+      <w:r>
+        <w:t>plot.norm</w:t>
+      </w:r>
+      <w:proofErr w:type="spellEnd"/>
+      <w:r>
+        <w:t xml:space="preserve">, </w:t>
+      </w:r>
+      <w:proofErr w:type="spellStart"/>
+      <w:r>
+        <w:t>plot.lognorm</w:t>
+      </w:r>
+      <w:proofErr w:type="spellEnd"/>
+      <w:r>
+        <w:t xml:space="preserve">, </w:t>
+      </w:r>
+      <w:proofErr w:type="spellStart"/>
+      <w:r>
+        <w:t>plot.gamma</w:t>
+      </w:r>
+      <w:proofErr w:type="spellEnd"/>
+      <w:r>
+        <w:t xml:space="preserve">, </w:t>
+      </w:r>
+      <w:proofErr w:type="spellStart"/>
+      <w:r>
+        <w:t>plot.poisson</w:t>
+      </w:r>
+      <w:proofErr w:type="spellEnd"/>
+      <w:r>
+        <w:t xml:space="preserve">, </w:t>
+      </w:r>
+      <w:proofErr w:type="spellStart"/>
+      <w:r>
+        <w:t>plot.nb</w:t>
+      </w:r>
+      <w:proofErr w:type="spellEnd"/>
+      <w:r>
+        <w:t>)</w:t>
+      </w:r>
+    </w:p>
+    <w:p>
+      <w:pPr>
+        <w:spacing w:after="0"/>
+      </w:pPr>
+    </w:p>
+    <w:p>
+      <w:pPr>
+        <w:spacing w:after="0"/>
+      </w:pPr>
+      <w:r>
+        <w:t>##d - overlaid plot ####----</w:t>
+      </w:r>
+    </w:p>
+    <w:p>
+      <w:pPr>
+        <w:spacing w:after="0"/>
+      </w:pPr>
+      <w:r>
+        <w:t>#</w:t>
+      </w:r>
+      <w:proofErr w:type="gramStart"/>
+      <w:r>
+        <w:t>assemble</w:t>
+      </w:r>
+      <w:proofErr w:type="gramEnd"/>
+      <w:r>
+        <w:t xml:space="preserve"> data for easier plotting</w:t>
+      </w:r>
+    </w:p>
+    <w:p>
+      <w:pPr>
+        <w:spacing w:after="0"/>
+      </w:pPr>
+      <w:r>
+        <w:t>#standardizing by dividing each index by its mean</w:t>
+      </w:r>
+    </w:p>
+    <w:p>
+      <w:pPr>
+        <w:spacing w:after="0"/>
+      </w:pPr>
+      <w:proofErr w:type="spellStart"/>
+      <w:r>
+        <w:t>plot.d.data</w:t>
+      </w:r>
+      <w:proofErr w:type="spellEnd"/>
+      <w:r>
+        <w:t xml:space="preserve"> &lt;- </w:t>
+      </w:r>
+      <w:proofErr w:type="spellStart"/>
+      <w:r>
+        <w:t>as.data.frame</w:t>
+      </w:r>
+      <w:proofErr w:type="spellEnd"/>
+      <w:r>
+        <w:t>(</w:t>
+      </w:r>
+      <w:proofErr w:type="spellStart"/>
+      <w:r>
+        <w:t>cbind</w:t>
+      </w:r>
+      <w:proofErr w:type="spellEnd"/>
+      <w:r>
+        <w:t>(</w:t>
+      </w:r>
+      <w:proofErr w:type="spellStart"/>
+      <w:r>
+        <w:t>as.numeric</w:t>
+      </w:r>
+      <w:proofErr w:type="spellEnd"/>
+      <w:r>
+        <w:t>(levels(</w:t>
+      </w:r>
+      <w:proofErr w:type="spellStart"/>
+      <w:r>
+        <w:t>pinfish$year</w:t>
+      </w:r>
+      <w:proofErr w:type="spellEnd"/>
+      <w:r>
+        <w:t xml:space="preserve">)), </w:t>
+      </w:r>
+      <w:proofErr w:type="spellStart"/>
+      <w:r>
+        <w:t>nominal$mean</w:t>
+      </w:r>
+      <w:proofErr w:type="spellEnd"/>
+      <w:r>
+        <w:t>/mean(</w:t>
+      </w:r>
+      <w:proofErr w:type="spellStart"/>
+      <w:r>
+        <w:t>nominal$mean</w:t>
+      </w:r>
+      <w:proofErr w:type="spellEnd"/>
+      <w:r>
+        <w:t>),</w:t>
+      </w:r>
+    </w:p>
+    <w:p>
+      <w:pPr>
+        <w:spacing w:after="0"/>
+      </w:pPr>
+      <w:r>
+        <w:t xml:space="preserve">                                   summ.norm$mean/mean(summ.norm$mean),summ.lognorm$mean/mean(summ.lognorm$mean),</w:t>
+      </w:r>
+    </w:p>
+    <w:p>
+      <w:pPr>
+        <w:spacing w:after="0"/>
+      </w:pPr>
+      <w:r>
+        <w:t xml:space="preserve">                                   summ.gamma$mean/mean(summ.gamma$mean),summ.poisson$mean/mean(summ.poisson$mean),</w:t>
+      </w:r>
+    </w:p>
+    <w:p>
+      <w:pPr>
+        <w:spacing w:after="0"/>
+      </w:pPr>
+      <w:r>
+        <w:t xml:space="preserve">                                   </w:t>
+      </w:r>
+      <w:proofErr w:type="spellStart"/>
+      <w:r>
+        <w:t>summ.nb$mean</w:t>
+      </w:r>
+      <w:proofErr w:type="spellEnd"/>
+      <w:r>
+        <w:t>/mean(</w:t>
+      </w:r>
+      <w:proofErr w:type="spellStart"/>
+      <w:r>
+        <w:t>summ.nb$mean</w:t>
+      </w:r>
+      <w:proofErr w:type="spellEnd"/>
+      <w:r>
+        <w:t>)))</w:t>
+      </w:r>
+    </w:p>
+    <w:p>
+      <w:pPr>
+        <w:spacing w:after="0"/>
+      </w:pPr>
+      <w:r>
+        <w:t>names(</w:t>
+      </w:r>
+      <w:proofErr w:type="spellStart"/>
+      <w:r>
+        <w:t>plot.d.data</w:t>
+      </w:r>
+      <w:proofErr w:type="spellEnd"/>
+      <w:r>
+        <w:t>) &lt;- c("</w:t>
+      </w:r>
+      <w:proofErr w:type="spellStart"/>
+      <w:r>
+        <w:t>year","nom</w:t>
+      </w:r>
+      <w:proofErr w:type="spellEnd"/>
+      <w:r>
+        <w:t>", "norm", "</w:t>
+      </w:r>
+      <w:proofErr w:type="spellStart"/>
+      <w:r>
+        <w:t>lognorm</w:t>
+      </w:r>
+      <w:proofErr w:type="spellEnd"/>
+      <w:r>
+        <w:t>","gamma","</w:t>
+      </w:r>
+      <w:proofErr w:type="spellStart"/>
+      <w:r>
+        <w:t>poisson</w:t>
+      </w:r>
+      <w:proofErr w:type="spellEnd"/>
+      <w:r>
+        <w:t>", "</w:t>
+      </w:r>
+      <w:proofErr w:type="spellStart"/>
+      <w:r>
+        <w:t>nb</w:t>
+      </w:r>
+      <w:proofErr w:type="spellEnd"/>
+      <w:r>
+        <w:t>")</w:t>
+      </w:r>
+    </w:p>
+    <w:p>
+      <w:pPr>
+        <w:spacing w:after="0"/>
+      </w:pPr>
+      <w:r>
+        <w:t>palette &lt;- c( "#FF0033", "#33CC33", "#FFCC00", "#66CCCC", "#FF99FF", "#9900FF")</w:t>
+      </w:r>
+    </w:p>
+    <w:p>
+      <w:pPr>
+        <w:spacing w:after="0"/>
+      </w:pPr>
+      <w:proofErr w:type="spellStart"/>
+      <w:r>
+        <w:t>plot.d.data</w:t>
+      </w:r>
+      <w:proofErr w:type="spellEnd"/>
+      <w:r>
+        <w:t xml:space="preserve"> %&gt;% </w:t>
+      </w:r>
+      <w:proofErr w:type="spellStart"/>
+      <w:r>
+        <w:t>ggplot</w:t>
+      </w:r>
+      <w:proofErr w:type="spellEnd"/>
+      <w:r>
+        <w:t>(</w:t>
+      </w:r>
+      <w:proofErr w:type="spellStart"/>
+      <w:r>
+        <w:t>aes</w:t>
+      </w:r>
+      <w:proofErr w:type="spellEnd"/>
+      <w:r>
+        <w:t>(x=year, y=nom, color="Nominal Means"))+</w:t>
+      </w:r>
+      <w:proofErr w:type="spellStart"/>
+      <w:r>
+        <w:t>geom_line</w:t>
+      </w:r>
+      <w:proofErr w:type="spellEnd"/>
+      <w:r>
+        <w:t>()+</w:t>
+      </w:r>
+    </w:p>
+    <w:p>
+      <w:pPr>
+        <w:spacing w:after="0"/>
+      </w:pPr>
+      <w:r>
+        <w:t xml:space="preserve">  </w:t>
+      </w:r>
+      <w:proofErr w:type="spellStart"/>
+      <w:r>
+        <w:t>geom_line</w:t>
+      </w:r>
+      <w:proofErr w:type="spellEnd"/>
+      <w:r>
+        <w:t>(</w:t>
+      </w:r>
+      <w:proofErr w:type="spellStart"/>
+      <w:r>
+        <w:t>aes</w:t>
+      </w:r>
+      <w:proofErr w:type="spellEnd"/>
+      <w:r>
+        <w:t>(y=norm, color="Normal GLM"))+</w:t>
+      </w:r>
+    </w:p>
+    <w:p>
+      <w:pPr>
+        <w:spacing w:after="0"/>
+      </w:pPr>
+      <w:r>
+        <w:t xml:space="preserve">  </w:t>
+      </w:r>
+      <w:proofErr w:type="spellStart"/>
+      <w:r>
+        <w:t>geom_line</w:t>
+      </w:r>
+      <w:proofErr w:type="spellEnd"/>
+      <w:r>
+        <w:t>(</w:t>
+      </w:r>
+      <w:proofErr w:type="spellStart"/>
+      <w:r>
+        <w:t>aes</w:t>
+      </w:r>
+      <w:proofErr w:type="spellEnd"/>
+      <w:r>
+        <w:t>(y=</w:t>
+      </w:r>
+      <w:proofErr w:type="spellStart"/>
+      <w:r>
+        <w:t>lognorm</w:t>
+      </w:r>
+      <w:proofErr w:type="spellEnd"/>
+      <w:r>
+        <w:t>, color="Lognormal GLM"))+</w:t>
+      </w:r>
+    </w:p>
+    <w:p>
+      <w:pPr>
+        <w:spacing w:after="0"/>
+      </w:pPr>
+      <w:r>
+        <w:t xml:space="preserve">  </w:t>
+      </w:r>
+      <w:proofErr w:type="spellStart"/>
+      <w:r>
+        <w:t>geom_line</w:t>
+      </w:r>
+      <w:proofErr w:type="spellEnd"/>
+      <w:r>
+        <w:t>(</w:t>
+      </w:r>
+      <w:proofErr w:type="spellStart"/>
+      <w:r>
+        <w:t>aes</w:t>
+      </w:r>
+      <w:proofErr w:type="spellEnd"/>
+      <w:r>
+        <w:t>(y=gamma, color="Gamma GLM"))+</w:t>
+      </w:r>
+    </w:p>
+    <w:p>
+      <w:pPr>
+        <w:spacing w:after="0"/>
+      </w:pPr>
+      <w:r>
+        <w:t xml:space="preserve">  </w:t>
+      </w:r>
+      <w:proofErr w:type="spellStart"/>
+      <w:r>
+        <w:t>geom_line</w:t>
+      </w:r>
+      <w:proofErr w:type="spellEnd"/>
+      <w:r>
+        <w:t>(</w:t>
+      </w:r>
+      <w:proofErr w:type="spellStart"/>
+      <w:r>
+        <w:t>aes</w:t>
+      </w:r>
+      <w:proofErr w:type="spellEnd"/>
+      <w:r>
+        <w:t>(y=</w:t>
+      </w:r>
+      <w:proofErr w:type="spellStart"/>
+      <w:r>
+        <w:t>poisson</w:t>
+      </w:r>
+      <w:proofErr w:type="spellEnd"/>
+      <w:r>
+        <w:t>, color="Poisson GLM"))+</w:t>
+      </w:r>
+    </w:p>
+    <w:p>
+      <w:pPr>
+        <w:spacing w:after="0"/>
+      </w:pPr>
+      <w:r>
+        <w:t xml:space="preserve">  </w:t>
+      </w:r>
+      <w:proofErr w:type="spellStart"/>
+      <w:r>
+        <w:t>geom_line</w:t>
+      </w:r>
+      <w:proofErr w:type="spellEnd"/>
+      <w:r>
+        <w:t>(</w:t>
+      </w:r>
+      <w:proofErr w:type="spellStart"/>
+      <w:r>
+        <w:t>aes</w:t>
+      </w:r>
+      <w:proofErr w:type="spellEnd"/>
+      <w:r>
+        <w:t>(y=</w:t>
+      </w:r>
+      <w:proofErr w:type="spellStart"/>
+      <w:r>
+        <w:t>nb</w:t>
+      </w:r>
+      <w:proofErr w:type="spellEnd"/>
+      <w:r>
+        <w:t>, color="Negative Binomial GLM"))+</w:t>
+      </w:r>
+    </w:p>
+    <w:p>
+      <w:pPr>
+        <w:spacing w:after="0"/>
+      </w:pPr>
+      <w:r>
+        <w:t xml:space="preserve">  labs(x="Year", y="Pinfish Index", color="Index Type")+</w:t>
+      </w:r>
+    </w:p>
+    <w:p>
+      <w:pPr>
+        <w:spacing w:after="0"/>
+      </w:pPr>
+      <w:r>
+        <w:t xml:space="preserve">  </w:t>
+      </w:r>
+      <w:proofErr w:type="spellStart"/>
+      <w:r>
+        <w:t>theme_bw</w:t>
+      </w:r>
+      <w:proofErr w:type="spellEnd"/>
+      <w:r>
+        <w:t>()+</w:t>
+      </w:r>
+      <w:proofErr w:type="spellStart"/>
+      <w:r>
+        <w:t>scale_color_manual</w:t>
+      </w:r>
+      <w:proofErr w:type="spellEnd"/>
+      <w:r>
+        <w:t>(values=palette)</w:t>
+      </w:r>
+    </w:p>
+    <w:p>
+      <w:pPr>
+        <w:spacing w:after="0"/>
+      </w:pPr>
+    </w:p>
+    <w:p>
+      <w:pPr>
+        <w:spacing w:after="0"/>
+      </w:pPr>
+    </w:p>
+    <w:p>
+      <w:pPr>
+        <w:spacing w:after="0"/>
+      </w:pPr>
+      <w:r>
+        <w:t>##e - determine best model ####----</w:t>
+      </w:r>
+    </w:p>
+    <w:p>
+      <w:pPr>
+        <w:spacing w:after="0"/>
+      </w:pPr>
+      <w:r>
+        <w:t>#diagnostic plots</w:t>
+      </w:r>
+    </w:p>
+    <w:p>
+      <w:pPr>
+        <w:spacing w:after="0"/>
+      </w:pPr>
+      <w:r>
+        <w:t>#normal</w:t>
+      </w:r>
+    </w:p>
+    <w:p>
+      <w:pPr>
+        <w:spacing w:after="0"/>
+      </w:pPr>
+      <w:r>
+        <w:t>par(</w:t>
+      </w:r>
+      <w:proofErr w:type="spellStart"/>
+      <w:r>
+        <w:t>mfrow</w:t>
+      </w:r>
+      <w:proofErr w:type="spellEnd"/>
+      <w:r>
+        <w:t>=c(1,2))</w:t>
+      </w:r>
+    </w:p>
+    <w:p>
+      <w:pPr>
+        <w:spacing w:after="0"/>
+      </w:pPr>
+      <w:r>
+        <w:t>plot(</w:t>
+      </w:r>
+      <w:proofErr w:type="spellStart"/>
+      <w:r>
+        <w:t>mod.norm</w:t>
+      </w:r>
+      <w:proofErr w:type="spellEnd"/>
+      <w:r>
+        <w:t>, which=c(1:2))</w:t>
+      </w:r>
+    </w:p>
+    <w:p>
+      <w:pPr>
+        <w:spacing w:after="0"/>
+      </w:pPr>
+      <w:r>
+        <w:t>#lognormal</w:t>
+      </w:r>
+    </w:p>
+    <w:p>
+      <w:pPr>
+        <w:spacing w:after="0"/>
+      </w:pPr>
+      <w:r>
+        <w:t>plot(</w:t>
+      </w:r>
+      <w:proofErr w:type="spellStart"/>
+      <w:r>
+        <w:t>mod.lognorm</w:t>
+      </w:r>
+      <w:proofErr w:type="spellEnd"/>
+      <w:r>
+        <w:t>, which=c(1,2)) #the straight line here represents CPUE = 0 (log 0 is 1)</w:t>
+      </w:r>
+    </w:p>
+    <w:p>
+      <w:pPr>
+        <w:spacing w:after="0"/>
+      </w:pPr>
+      <w:r>
+        <w:t>#gamma (limited usefulness)</w:t>
+      </w:r>
+    </w:p>
+    <w:p>
+      <w:pPr>
+        <w:spacing w:after="0"/>
+      </w:pPr>
+      <w:r>
+        <w:lastRenderedPageBreak/>
+        <w:t>par(</w:t>
+      </w:r>
+      <w:proofErr w:type="spellStart"/>
+      <w:r>
+        <w:t>mfrow</w:t>
+      </w:r>
+      <w:proofErr w:type="spellEnd"/>
+      <w:r>
+        <w:t>=c(1,1))</w:t>
+      </w:r>
+    </w:p>
+    <w:p>
+      <w:pPr>
+        <w:spacing w:after="0"/>
+      </w:pPr>
+      <w:r>
+        <w:t>plot(</w:t>
+      </w:r>
+      <w:proofErr w:type="spellStart"/>
+      <w:r>
+        <w:t>mod.gamma</w:t>
+      </w:r>
+      <w:proofErr w:type="spellEnd"/>
+      <w:r>
+        <w:t>, which=c(1))</w:t>
+      </w:r>
+    </w:p>
+    <w:p>
+      <w:pPr>
+        <w:spacing w:after="0"/>
+      </w:pPr>
+      <w:r>
+        <w:t>#poisson: rootogram</w:t>
+      </w:r>
+    </w:p>
+    <w:p>
+      <w:pPr>
+        <w:spacing w:after="0"/>
+      </w:pPr>
+      <w:r>
+        <w:t>breaks = seq(0, 300, by=5)</w:t>
+      </w:r>
+    </w:p>
+    <w:p>
+      <w:pPr>
+        <w:spacing w:after="0"/>
+      </w:pPr>
+      <w:r>
+        <w:t>rootogram(</w:t>
+      </w:r>
+      <w:proofErr w:type="spellStart"/>
+      <w:r>
+        <w:t>mod.poisson</w:t>
+      </w:r>
+      <w:proofErr w:type="spellEnd"/>
+      <w:r>
+        <w:t>, breaks=breaks)</w:t>
+      </w:r>
+    </w:p>
+    <w:p>
+      <w:pPr>
+        <w:spacing w:after="0"/>
+      </w:pPr>
+      <w:r>
+        <w:t>#nb: rootogram</w:t>
+      </w:r>
+    </w:p>
+    <w:p>
+      <w:pPr>
+        <w:spacing w:after="0"/>
+      </w:pPr>
+      <w:r>
+        <w:t>rootogram(</w:t>
+      </w:r>
+      <w:proofErr w:type="spellStart"/>
+      <w:r>
+        <w:t>mod.nb</w:t>
+      </w:r>
+      <w:proofErr w:type="spellEnd"/>
+      <w:r>
+        <w:t>, breaks=breaks)</w:t>
+      </w:r>
+    </w:p>
+    <w:p>
+      <w:pPr>
+        <w:spacing w:after="0"/>
+      </w:pPr>
+    </w:p>
+    <w:p>
+      <w:pPr>
+        <w:spacing w:after="0"/>
+      </w:pPr>
+      <w:r>
+        <w:t>#AIC</w:t>
+      </w:r>
+    </w:p>
+    <w:p>
+      <w:pPr>
+        <w:spacing w:after="0"/>
+      </w:pPr>
+      <w:r>
+        <w:t>AIC(</w:t>
+      </w:r>
+      <w:proofErr w:type="spellStart"/>
+      <w:r>
+        <w:t>mod.norm</w:t>
+      </w:r>
+      <w:proofErr w:type="spellEnd"/>
+      <w:r>
+        <w:t xml:space="preserve">, </w:t>
+      </w:r>
+      <w:proofErr w:type="spellStart"/>
+      <w:r>
+        <w:t>mod.poisson</w:t>
+      </w:r>
+      <w:proofErr w:type="spellEnd"/>
+      <w:r>
+        <w:t xml:space="preserve">, </w:t>
+      </w:r>
+      <w:proofErr w:type="spellStart"/>
+      <w:r>
+        <w:t>mod.nb</w:t>
+      </w:r>
+      <w:proofErr w:type="spellEnd"/>
+      <w:r>
+        <w:t>)</w:t>
+      </w:r>
+    </w:p>
+    <w:p>
+      <w:pPr>
+        <w:spacing w:after="0"/>
+      </w:pPr>
+    </w:p>
+    <w:p>
+      <w:pPr>
+        <w:spacing w:after="0"/>
+      </w:pPr>
+      <w:r>
+        <w:t>#deviance explained</w:t>
+      </w:r>
+    </w:p>
+    <w:p>
+      <w:pPr>
+        <w:spacing w:after="0"/>
+      </w:pPr>
+      <w:proofErr w:type="spellStart"/>
+      <w:r>
+        <w:t>dev.norm</w:t>
+      </w:r>
+      <w:proofErr w:type="spellEnd"/>
+      <w:r>
+        <w:t xml:space="preserve"> = (</w:t>
+      </w:r>
+      <w:proofErr w:type="spellStart"/>
+      <w:r>
+        <w:t>mod.norm$null.deviance</w:t>
+      </w:r>
+      <w:proofErr w:type="spellEnd"/>
+      <w:r>
+        <w:t xml:space="preserve"> - </w:t>
+      </w:r>
+      <w:proofErr w:type="spellStart"/>
+      <w:r>
+        <w:t>mod.norm$deviance</w:t>
+      </w:r>
+      <w:proofErr w:type="spellEnd"/>
+      <w:r>
+        <w:t xml:space="preserve">) / </w:t>
+      </w:r>
+      <w:proofErr w:type="spellStart"/>
+      <w:r>
+        <w:t>mod.norm$null.deviance</w:t>
+      </w:r>
+      <w:proofErr w:type="spellEnd"/>
+    </w:p>
+    <w:p>
+      <w:pPr>
+        <w:spacing w:after="0"/>
+      </w:pPr>
+      <w:proofErr w:type="spellStart"/>
+      <w:r>
+        <w:t>dev.lognorm</w:t>
+      </w:r>
+      <w:proofErr w:type="spellEnd"/>
+      <w:r>
+        <w:t xml:space="preserve"> = (</w:t>
+      </w:r>
+      <w:proofErr w:type="spellStart"/>
+      <w:r>
+        <w:t>mod.lognorm$null.deviance</w:t>
+      </w:r>
+      <w:proofErr w:type="spellEnd"/>
+      <w:r>
+        <w:t xml:space="preserve"> - </w:t>
+      </w:r>
+      <w:proofErr w:type="spellStart"/>
+      <w:r>
+        <w:t>mod.lognorm$deviance</w:t>
+      </w:r>
+      <w:proofErr w:type="spellEnd"/>
+      <w:r>
+        <w:t xml:space="preserve">) / </w:t>
+      </w:r>
+      <w:proofErr w:type="spellStart"/>
+      <w:r>
+        <w:t>mod.lognorm$null.deviance</w:t>
+      </w:r>
+      <w:proofErr w:type="spellEnd"/>
+    </w:p>
+    <w:p>
+      <w:pPr>
+        <w:spacing w:after="0"/>
+      </w:pPr>
+      <w:proofErr w:type="spellStart"/>
+      <w:r>
+        <w:t>dev.gamma</w:t>
+      </w:r>
+      <w:proofErr w:type="spellEnd"/>
+      <w:r>
+        <w:t xml:space="preserve"> = (</w:t>
+      </w:r>
+      <w:proofErr w:type="spellStart"/>
+      <w:r>
+        <w:t>mod.gamma$null.deviance</w:t>
+      </w:r>
+      <w:proofErr w:type="spellEnd"/>
+      <w:r>
+        <w:t xml:space="preserve"> - </w:t>
+      </w:r>
+      <w:proofErr w:type="spellStart"/>
+      <w:r>
+        <w:t>mod.gamma$deviance</w:t>
+      </w:r>
+      <w:proofErr w:type="spellEnd"/>
+      <w:r>
+        <w:t xml:space="preserve">) / </w:t>
+      </w:r>
+      <w:proofErr w:type="spellStart"/>
+      <w:r>
+        <w:t>mod.gamma$null.deviance</w:t>
+      </w:r>
+      <w:proofErr w:type="spellEnd"/>
+    </w:p>
+    <w:p>
+      <w:pPr>
+        <w:spacing w:after="0"/>
+      </w:pPr>
+      <w:proofErr w:type="spellStart"/>
+      <w:r>
+        <w:t>dev.poisson</w:t>
+      </w:r>
+      <w:proofErr w:type="spellEnd"/>
+      <w:r>
+        <w:t xml:space="preserve"> = (</w:t>
+      </w:r>
+      <w:proofErr w:type="spellStart"/>
+      <w:r>
+        <w:t>mod.poisson$null.deviance</w:t>
+      </w:r>
+      <w:proofErr w:type="spellEnd"/>
+      <w:r>
+        <w:t xml:space="preserve"> - </w:t>
+      </w:r>
+      <w:proofErr w:type="spellStart"/>
+      <w:r>
+        <w:t>mod.poisson$deviance</w:t>
+      </w:r>
+      <w:proofErr w:type="spellEnd"/>
+      <w:r>
+        <w:t xml:space="preserve">) / </w:t>
+      </w:r>
+      <w:proofErr w:type="spellStart"/>
+      <w:r>
+        <w:t>mod.poisson$null.deviance</w:t>
+      </w:r>
+      <w:proofErr w:type="spellEnd"/>
+    </w:p>
+    <w:p>
+      <w:pPr>
+        <w:spacing w:after="0"/>
+      </w:pPr>
+      <w:proofErr w:type="spellStart"/>
+      <w:r>
+        <w:t>dev.nb</w:t>
+      </w:r>
+      <w:proofErr w:type="spellEnd"/>
+      <w:r>
+        <w:t xml:space="preserve"> = (</w:t>
+      </w:r>
+      <w:proofErr w:type="spellStart"/>
+      <w:r>
+        <w:t>mod.nb$null.deviance</w:t>
+      </w:r>
+      <w:proofErr w:type="spellEnd"/>
+      <w:r>
+        <w:t xml:space="preserve"> - </w:t>
+      </w:r>
+      <w:proofErr w:type="spellStart"/>
+      <w:r>
+        <w:t>mod.nb$deviance</w:t>
+      </w:r>
+      <w:proofErr w:type="spellEnd"/>
+      <w:r>
+        <w:t xml:space="preserve">) / </w:t>
+      </w:r>
+      <w:proofErr w:type="spellStart"/>
+      <w:r>
+        <w:t>mod.nb$null.deviance</w:t>
+      </w:r>
+      <w:proofErr w:type="spellEnd"/>
+    </w:p>
+    <w:p>
+      <w:pPr>
+        <w:spacing w:after="0"/>
+      </w:pPr>
+    </w:p>
+    <w:p>
+      <w:pPr>
+        <w:spacing w:after="0"/>
+      </w:pPr>
+      <w:r>
+        <w:t>##f - plot covariate effects ####----</w:t>
+      </w:r>
+    </w:p>
+    <w:p>
+      <w:pPr>
+        <w:spacing w:after="0"/>
+      </w:pPr>
+      <w:r>
+        <w:t>par(</w:t>
+      </w:r>
+      <w:proofErr w:type="spellStart"/>
+      <w:r>
+        <w:t>mfrow</w:t>
+      </w:r>
+      <w:proofErr w:type="spellEnd"/>
+      <w:r>
+        <w:t>=c(3,2))</w:t>
+      </w:r>
+    </w:p>
+    <w:p>
+      <w:pPr>
+        <w:spacing w:after="0"/>
+      </w:pPr>
+      <w:proofErr w:type="spellStart"/>
+      <w:r>
+        <w:t>termplot</w:t>
+      </w:r>
+      <w:proofErr w:type="spellEnd"/>
+      <w:r>
+        <w:t>(</w:t>
+      </w:r>
+      <w:proofErr w:type="spellStart"/>
+      <w:r>
+        <w:t>mod.nb</w:t>
+      </w:r>
+      <w:proofErr w:type="spellEnd"/>
+      <w:r>
+        <w:t xml:space="preserve">, </w:t>
+      </w:r>
+      <w:proofErr w:type="spellStart"/>
+      <w:r>
+        <w:t>partial.resid</w:t>
+      </w:r>
+      <w:proofErr w:type="spellEnd"/>
+      <w:r>
+        <w:t xml:space="preserve">=F, se=T, col.se="black", </w:t>
+      </w:r>
+      <w:proofErr w:type="spellStart"/>
+      <w:r>
+        <w:t>col.term</w:t>
+      </w:r>
+      <w:proofErr w:type="spellEnd"/>
+      <w:r>
+        <w:t>="black")</w:t>
+      </w:r>
+    </w:p>
+    <w:p/>
     <w:sectPr>
       <w:pgSz w:w="12240" w:h="15840"/>
       <w:pgMar w:top="1440" w:right="1440" w:bottom="1440" w:left="1440" w:header="720" w:footer="720" w:gutter="0"/>
@@ -4400,6 +8140,27 @@
     <w:name w:val="Normal"/>
     <w:qFormat/>
   </w:style>
+  <w:style w:type="paragraph" w:styleId="Heading1">
+    <w:name w:val="heading 1"/>
+    <w:basedOn w:val="Normal"/>
+    <w:next w:val="Normal"/>
+    <w:link w:val="Heading1Char"/>
+    <w:uiPriority w:val="9"/>
+    <w:qFormat/>
+    <w:rsid w:val="00351EF1"/>
+    <w:pPr>
+      <w:keepNext/>
+      <w:keepLines/>
+      <w:spacing w:before="240" w:after="0"/>
+      <w:outlineLvl w:val="0"/>
+    </w:pPr>
+    <w:rPr>
+      <w:rFonts w:asciiTheme="majorHAnsi" w:eastAsiaTheme="majorEastAsia" w:hAnsiTheme="majorHAnsi" w:cstheme="majorBidi"/>
+      <w:color w:val="2E74B5" w:themeColor="accent1" w:themeShade="BF"/>
+      <w:sz w:val="32"/>
+      <w:szCs w:val="32"/>
+    </w:rPr>
+  </w:style>
   <w:style w:type="character" w:default="1" w:styleId="DefaultParagraphFont">
     <w:name w:val="Default Paragraph Font"/>
     <w:uiPriority w:val="1"/>
@@ -4690,6 +8451,19 @@
       </w:tblBorders>
     </w:tblPr>
   </w:style>
+  <w:style w:type="character" w:customStyle="1" w:styleId="Heading1Char">
+    <w:name w:val="Heading 1 Char"/>
+    <w:basedOn w:val="DefaultParagraphFont"/>
+    <w:link w:val="Heading1"/>
+    <w:uiPriority w:val="9"/>
+    <w:rsid w:val="00351EF1"/>
+    <w:rPr>
+      <w:rFonts w:asciiTheme="majorHAnsi" w:eastAsiaTheme="majorEastAsia" w:hAnsiTheme="majorHAnsi" w:cstheme="majorBidi"/>
+      <w:color w:val="2E74B5" w:themeColor="accent1" w:themeShade="BF"/>
+      <w:sz w:val="32"/>
+      <w:szCs w:val="32"/>
+    </w:rPr>
+  </w:style>
 </w:styles>
 </file>
 

</xml_diff>